<commit_message>
nn Updated test cases in MiniProject_Synopsis
</commit_message>
<xml_diff>
--- a/MiniProject_Synopsis(TestCases).docx
+++ b/MiniProject_Synopsis(TestCases).docx
@@ -37,7 +37,6 @@
           <w:u w:val="single"/>
         </w:rPr>
       </w:pPr>
-      <w:proofErr w:type="spellStart"/>
       <w:r>
         <w:rPr>
           <w:b/>
@@ -46,18 +45,7 @@
           <w:szCs w:val="32"/>
           <w:u w:val="single"/>
         </w:rPr>
-        <w:t>LoginPage</w:t>
-      </w:r>
-      <w:proofErr w:type="spellEnd"/>
-      <w:r>
-        <w:rPr>
-          <w:b/>
-          <w:bCs/>
-          <w:sz w:val="32"/>
-          <w:szCs w:val="32"/>
-          <w:u w:val="single"/>
-        </w:rPr>
-        <w:t xml:space="preserve"> Test Cases</w:t>
+        <w:t>LoginPage Test Cases</w:t>
       </w:r>
     </w:p>
     <w:p>
@@ -88,23 +76,7 @@
           <w:sz w:val="28"/>
           <w:szCs w:val="28"/>
         </w:rPr>
-        <w:t xml:space="preserve"> of the web application. These tests are written using Playwright and ensure the correctness of login </w:t>
-      </w:r>
-      <w:proofErr w:type="spellStart"/>
-      <w:r>
-        <w:rPr>
-          <w:sz w:val="28"/>
-          <w:szCs w:val="28"/>
-        </w:rPr>
-        <w:t>behavior</w:t>
-      </w:r>
-      <w:proofErr w:type="spellEnd"/>
-      <w:r>
-        <w:rPr>
-          <w:sz w:val="28"/>
-          <w:szCs w:val="28"/>
-        </w:rPr>
-        <w:t xml:space="preserve"> under various inputs.</w:t>
+        <w:t xml:space="preserve"> of the web application. These tests are written using Playwright and ensure the correctness of login behavior under various inputs.</w:t>
       </w:r>
     </w:p>
     <w:p>
@@ -120,7 +92,7 @@
           <w:szCs w:val="32"/>
         </w:rPr>
         <w:pict w14:anchorId="06CEB05A">
-          <v:rect id="_x0000_i1061" style="width:0;height:1.5pt" o:hralign="center" o:hrstd="t" o:hr="t" fillcolor="#a0a0a0" stroked="f"/>
+          <v:rect id="_x0000_i1025" style="width:0;height:1.5pt" o:hralign="center" o:hrstd="t" o:hr="t" fillcolor="#a0a0a0" stroked="f"/>
         </w:pict>
       </w:r>
     </w:p>
@@ -277,7 +249,7 @@
           <w:szCs w:val="32"/>
         </w:rPr>
         <w:pict w14:anchorId="42501CB9">
-          <v:rect id="_x0000_i1062" style="width:0;height:1.5pt" o:hralign="center" o:hrstd="t" o:hr="t" fillcolor="#a0a0a0" stroked="f"/>
+          <v:rect id="_x0000_i1026" style="width:0;height:1.5pt" o:hralign="center" o:hrstd="t" o:hr="t" fillcolor="#a0a0a0" stroked="f"/>
         </w:pict>
       </w:r>
     </w:p>
@@ -434,7 +406,7 @@
           <w:szCs w:val="32"/>
         </w:rPr>
         <w:pict w14:anchorId="166ACF9C">
-          <v:rect id="_x0000_i1063" style="width:0;height:1.5pt" o:hralign="center" o:hrstd="t" o:hr="t" fillcolor="#a0a0a0" stroked="f"/>
+          <v:rect id="_x0000_i1027" style="width:0;height:1.5pt" o:hralign="center" o:hrstd="t" o:hr="t" fillcolor="#a0a0a0" stroked="f"/>
         </w:pict>
       </w:r>
     </w:p>
@@ -641,7 +613,7 @@
           <w:szCs w:val="32"/>
         </w:rPr>
         <w:pict w14:anchorId="1AAB4474">
-          <v:rect id="_x0000_i1064" style="width:0;height:1.5pt" o:hralign="center" o:hrstd="t" o:hr="t" fillcolor="#a0a0a0" stroked="f"/>
+          <v:rect id="_x0000_i1028" style="width:0;height:1.5pt" o:hralign="center" o:hrstd="t" o:hr="t" fillcolor="#a0a0a0" stroked="f"/>
         </w:pict>
       </w:r>
     </w:p>
@@ -785,23 +757,7 @@
           <w:sz w:val="28"/>
           <w:szCs w:val="28"/>
         </w:rPr>
-        <w:t>Enter an invalid password: "</w:t>
-      </w:r>
-      <w:proofErr w:type="spellStart"/>
-      <w:r>
-        <w:rPr>
-          <w:sz w:val="28"/>
-          <w:szCs w:val="28"/>
-        </w:rPr>
-        <w:t>naveen</w:t>
-      </w:r>
-      <w:proofErr w:type="spellEnd"/>
-      <w:r>
-        <w:rPr>
-          <w:sz w:val="28"/>
-          <w:szCs w:val="28"/>
-        </w:rPr>
-        <w:t>".</w:t>
+        <w:t>Enter an invalid password: "naveen".</w:t>
       </w:r>
     </w:p>
     <w:p>
@@ -855,7 +811,7 @@
           <w:szCs w:val="32"/>
         </w:rPr>
         <w:pict w14:anchorId="376DD322">
-          <v:rect id="_x0000_i1065" style="width:0;height:1.5pt" o:hralign="center" o:hrstd="t" o:hr="t" fillcolor="#a0a0a0" stroked="f"/>
+          <v:rect id="_x0000_i1029" style="width:0;height:1.5pt" o:hralign="center" o:hrstd="t" o:hr="t" fillcolor="#a0a0a0" stroked="f"/>
         </w:pict>
       </w:r>
     </w:p>
@@ -1073,7 +1029,7 @@
           <w:szCs w:val="32"/>
         </w:rPr>
         <w:pict w14:anchorId="0B4993A6">
-          <v:rect id="_x0000_i1066" style="width:0;height:1.5pt" o:hralign="center" o:hrstd="t" o:hr="t" fillcolor="#a0a0a0" stroked="f"/>
+          <v:rect id="_x0000_i1030" style="width:0;height:1.5pt" o:hralign="center" o:hrstd="t" o:hr="t" fillcolor="#a0a0a0" stroked="f"/>
         </w:pict>
       </w:r>
     </w:p>
@@ -1278,7 +1234,6 @@
           <w:u w:val="single"/>
         </w:rPr>
       </w:pPr>
-      <w:proofErr w:type="spellStart"/>
       <w:r>
         <w:rPr>
           <w:b/>
@@ -1287,18 +1242,7 @@
           <w:szCs w:val="32"/>
           <w:u w:val="single"/>
         </w:rPr>
-        <w:t>HomePage</w:t>
-      </w:r>
-      <w:proofErr w:type="spellEnd"/>
-      <w:r>
-        <w:rPr>
-          <w:b/>
-          <w:bCs/>
-          <w:sz w:val="32"/>
-          <w:szCs w:val="32"/>
-          <w:u w:val="single"/>
-        </w:rPr>
-        <w:t xml:space="preserve"> Test Cases</w:t>
+        <w:t>HomePage Test Cases</w:t>
       </w:r>
     </w:p>
     <w:p>
@@ -1345,7 +1289,7 @@
           <w:szCs w:val="32"/>
         </w:rPr>
         <w:pict w14:anchorId="5615FEDB">
-          <v:rect id="_x0000_i1111" style="width:0;height:1.5pt" o:hralign="center" o:hrstd="t" o:hr="t" fillcolor="#a0a0a0" stroked="f"/>
+          <v:rect id="_x0000_i1031" style="width:0;height:1.5pt" o:hralign="center" o:hrstd="t" o:hr="t" fillcolor="#a0a0a0" stroked="f"/>
         </w:pict>
       </w:r>
     </w:p>
@@ -1358,13 +1302,44 @@
           <w:szCs w:val="32"/>
         </w:rPr>
       </w:pPr>
-      <w:r>
-        <w:rPr>
-          <w:b/>
-          <w:bCs/>
-          <w:sz w:val="32"/>
-          <w:szCs w:val="32"/>
-        </w:rPr>
+    </w:p>
+    <w:p>
+      <w:pPr>
+        <w:rPr>
+          <w:b/>
+          <w:bCs/>
+          <w:sz w:val="32"/>
+          <w:szCs w:val="32"/>
+        </w:rPr>
+      </w:pPr>
+    </w:p>
+    <w:p>
+      <w:pPr>
+        <w:rPr>
+          <w:b/>
+          <w:bCs/>
+          <w:sz w:val="32"/>
+          <w:szCs w:val="32"/>
+        </w:rPr>
+      </w:pPr>
+    </w:p>
+    <w:p>
+      <w:pPr>
+        <w:rPr>
+          <w:b/>
+          <w:bCs/>
+          <w:sz w:val="32"/>
+          <w:szCs w:val="32"/>
+        </w:rPr>
+      </w:pPr>
+      <w:r>
+        <w:rPr>
+          <w:b/>
+          <w:bCs/>
+          <w:sz w:val="32"/>
+          <w:szCs w:val="32"/>
+        </w:rPr>
+        <w:lastRenderedPageBreak/>
         <w:t>Test Case 1 – Home Page Title</w:t>
       </w:r>
     </w:p>
@@ -1402,6 +1377,982 @@
     <w:p>
       <w:pPr>
         <w:rPr>
+          <w:sz w:val="32"/>
+          <w:szCs w:val="32"/>
+        </w:rPr>
+      </w:pPr>
+      <w:r>
+        <w:rPr>
+          <w:b/>
+          <w:bCs/>
+          <w:sz w:val="32"/>
+          <w:szCs w:val="32"/>
+        </w:rPr>
+        <w:t>Steps:</w:t>
+      </w:r>
+    </w:p>
+    <w:p>
+      <w:pPr>
+        <w:numPr>
+          <w:ilvl w:val="0"/>
+          <w:numId w:val="7"/>
+        </w:numPr>
+        <w:rPr>
+          <w:sz w:val="28"/>
+          <w:szCs w:val="28"/>
+        </w:rPr>
+      </w:pPr>
+      <w:r>
+        <w:rPr>
+          <w:sz w:val="28"/>
+          <w:szCs w:val="28"/>
+        </w:rPr>
+        <w:t>Navigate to http://127.0.0.1:5500/HomePage.html.</w:t>
+      </w:r>
+    </w:p>
+    <w:p>
+      <w:pPr>
+        <w:numPr>
+          <w:ilvl w:val="0"/>
+          <w:numId w:val="7"/>
+        </w:numPr>
+        <w:rPr>
+          <w:sz w:val="28"/>
+          <w:szCs w:val="28"/>
+        </w:rPr>
+      </w:pPr>
+      <w:r>
+        <w:rPr>
+          <w:sz w:val="28"/>
+          <w:szCs w:val="28"/>
+        </w:rPr>
+        <w:t>Confirm that the user is on the Home Page.</w:t>
+      </w:r>
+    </w:p>
+    <w:p>
+      <w:pPr>
+        <w:numPr>
+          <w:ilvl w:val="0"/>
+          <w:numId w:val="7"/>
+        </w:numPr>
+        <w:rPr>
+          <w:sz w:val="28"/>
+          <w:szCs w:val="28"/>
+        </w:rPr>
+      </w:pPr>
+      <w:r>
+        <w:rPr>
+          <w:sz w:val="28"/>
+          <w:szCs w:val="28"/>
+        </w:rPr>
+        <w:t>Verify the page title is "Home Page".</w:t>
+      </w:r>
+    </w:p>
+    <w:p>
+      <w:pPr>
+        <w:rPr>
+          <w:sz w:val="32"/>
+          <w:szCs w:val="32"/>
+        </w:rPr>
+      </w:pPr>
+      <w:r>
+        <w:rPr>
+          <w:sz w:val="32"/>
+          <w:szCs w:val="32"/>
+        </w:rPr>
+        <w:pict w14:anchorId="24DEF598">
+          <v:rect id="_x0000_i1032" style="width:0;height:1.5pt" o:hralign="center" o:hrstd="t" o:hr="t" fillcolor="#a0a0a0" stroked="f"/>
+        </w:pict>
+      </w:r>
+    </w:p>
+    <w:p>
+      <w:pPr>
+        <w:rPr>
+          <w:b/>
+          <w:bCs/>
+          <w:sz w:val="32"/>
+          <w:szCs w:val="32"/>
+        </w:rPr>
+      </w:pPr>
+      <w:r>
+        <w:rPr>
+          <w:b/>
+          <w:bCs/>
+          <w:sz w:val="32"/>
+          <w:szCs w:val="32"/>
+        </w:rPr>
+        <w:t>Test Case 2 – Heading</w:t>
+      </w:r>
+    </w:p>
+    <w:p>
+      <w:pPr>
+        <w:rPr>
+          <w:sz w:val="32"/>
+          <w:szCs w:val="32"/>
+        </w:rPr>
+      </w:pPr>
+      <w:r>
+        <w:rPr>
+          <w:b/>
+          <w:bCs/>
+          <w:sz w:val="32"/>
+          <w:szCs w:val="32"/>
+        </w:rPr>
+        <w:t>Objective:</w:t>
+      </w:r>
+      <w:r>
+        <w:rPr>
+          <w:sz w:val="32"/>
+          <w:szCs w:val="32"/>
+        </w:rPr>
+        <w:t xml:space="preserve"> </w:t>
+      </w:r>
+      <w:r>
+        <w:rPr>
+          <w:sz w:val="28"/>
+          <w:szCs w:val="28"/>
+        </w:rPr>
+        <w:t>Validate that the correct heading appears on the Home Page.</w:t>
+      </w:r>
+    </w:p>
+    <w:p>
+      <w:pPr>
+        <w:rPr>
+          <w:sz w:val="32"/>
+          <w:szCs w:val="32"/>
+        </w:rPr>
+      </w:pPr>
+      <w:r>
+        <w:rPr>
+          <w:b/>
+          <w:bCs/>
+          <w:sz w:val="32"/>
+          <w:szCs w:val="32"/>
+        </w:rPr>
+        <w:t>Steps:</w:t>
+      </w:r>
+    </w:p>
+    <w:p>
+      <w:pPr>
+        <w:numPr>
+          <w:ilvl w:val="0"/>
+          <w:numId w:val="8"/>
+        </w:numPr>
+        <w:rPr>
+          <w:sz w:val="28"/>
+          <w:szCs w:val="28"/>
+        </w:rPr>
+      </w:pPr>
+      <w:r>
+        <w:rPr>
+          <w:sz w:val="28"/>
+          <w:szCs w:val="28"/>
+        </w:rPr>
+        <w:t>Navigate to http://127.0.0.1:5500/HomePage.html.</w:t>
+      </w:r>
+    </w:p>
+    <w:p>
+      <w:pPr>
+        <w:numPr>
+          <w:ilvl w:val="0"/>
+          <w:numId w:val="8"/>
+        </w:numPr>
+        <w:rPr>
+          <w:sz w:val="28"/>
+          <w:szCs w:val="28"/>
+        </w:rPr>
+      </w:pPr>
+      <w:r>
+        <w:rPr>
+          <w:sz w:val="28"/>
+          <w:szCs w:val="28"/>
+        </w:rPr>
+        <w:t>Confirm that the user is on the Home Page.</w:t>
+      </w:r>
+    </w:p>
+    <w:p>
+      <w:pPr>
+        <w:numPr>
+          <w:ilvl w:val="0"/>
+          <w:numId w:val="8"/>
+        </w:numPr>
+        <w:rPr>
+          <w:sz w:val="28"/>
+          <w:szCs w:val="28"/>
+        </w:rPr>
+      </w:pPr>
+      <w:r>
+        <w:rPr>
+          <w:sz w:val="28"/>
+          <w:szCs w:val="28"/>
+        </w:rPr>
+        <w:t>Verify the main heading is "Welcome to the Home Page!".</w:t>
+      </w:r>
+    </w:p>
+    <w:p>
+      <w:pPr>
+        <w:rPr>
+          <w:sz w:val="32"/>
+          <w:szCs w:val="32"/>
+        </w:rPr>
+      </w:pPr>
+      <w:r>
+        <w:rPr>
+          <w:sz w:val="32"/>
+          <w:szCs w:val="32"/>
+        </w:rPr>
+        <w:pict w14:anchorId="1880A07D">
+          <v:rect id="_x0000_i1033" style="width:0;height:1.5pt" o:hralign="center" o:hrstd="t" o:hr="t" fillcolor="#a0a0a0" stroked="f"/>
+        </w:pict>
+      </w:r>
+    </w:p>
+    <w:p>
+      <w:pPr>
+        <w:rPr>
+          <w:b/>
+          <w:bCs/>
+          <w:sz w:val="32"/>
+          <w:szCs w:val="32"/>
+        </w:rPr>
+      </w:pPr>
+      <w:r>
+        <w:rPr>
+          <w:b/>
+          <w:bCs/>
+          <w:sz w:val="32"/>
+          <w:szCs w:val="32"/>
+        </w:rPr>
+        <w:t>Test Case 3 – Profile Link</w:t>
+      </w:r>
+    </w:p>
+    <w:p>
+      <w:pPr>
+        <w:rPr>
+          <w:sz w:val="32"/>
+          <w:szCs w:val="32"/>
+        </w:rPr>
+      </w:pPr>
+      <w:r>
+        <w:rPr>
+          <w:b/>
+          <w:bCs/>
+          <w:sz w:val="32"/>
+          <w:szCs w:val="32"/>
+        </w:rPr>
+        <w:t>Objective:</w:t>
+      </w:r>
+      <w:r>
+        <w:rPr>
+          <w:sz w:val="32"/>
+          <w:szCs w:val="32"/>
+        </w:rPr>
+        <w:t xml:space="preserve"> </w:t>
+      </w:r>
+      <w:r>
+        <w:rPr>
+          <w:sz w:val="28"/>
+          <w:szCs w:val="28"/>
+        </w:rPr>
+        <w:t xml:space="preserve">Ensure that clicking the </w:t>
+      </w:r>
+      <w:r>
+        <w:rPr>
+          <w:b/>
+          <w:bCs/>
+          <w:sz w:val="28"/>
+          <w:szCs w:val="28"/>
+        </w:rPr>
+        <w:t>Profile</w:t>
+      </w:r>
+      <w:r>
+        <w:rPr>
+          <w:sz w:val="28"/>
+          <w:szCs w:val="28"/>
+        </w:rPr>
+        <w:t xml:space="preserve"> link navigates to the profile page.</w:t>
+      </w:r>
+    </w:p>
+    <w:p>
+      <w:pPr>
+        <w:rPr>
+          <w:sz w:val="32"/>
+          <w:szCs w:val="32"/>
+        </w:rPr>
+      </w:pPr>
+      <w:r>
+        <w:rPr>
+          <w:b/>
+          <w:bCs/>
+          <w:sz w:val="32"/>
+          <w:szCs w:val="32"/>
+        </w:rPr>
+        <w:t>Steps:</w:t>
+      </w:r>
+    </w:p>
+    <w:p>
+      <w:pPr>
+        <w:numPr>
+          <w:ilvl w:val="0"/>
+          <w:numId w:val="9"/>
+        </w:numPr>
+        <w:rPr>
+          <w:sz w:val="28"/>
+          <w:szCs w:val="28"/>
+        </w:rPr>
+      </w:pPr>
+      <w:r>
+        <w:rPr>
+          <w:sz w:val="28"/>
+          <w:szCs w:val="28"/>
+        </w:rPr>
+        <w:t>Navigate to http://127.0.0.1:5500/HomePage.html.</w:t>
+      </w:r>
+    </w:p>
+    <w:p>
+      <w:pPr>
+        <w:numPr>
+          <w:ilvl w:val="0"/>
+          <w:numId w:val="9"/>
+        </w:numPr>
+        <w:rPr>
+          <w:sz w:val="28"/>
+          <w:szCs w:val="28"/>
+        </w:rPr>
+      </w:pPr>
+      <w:r>
+        <w:rPr>
+          <w:sz w:val="28"/>
+          <w:szCs w:val="28"/>
+        </w:rPr>
+        <w:t>Confirm that the user is on the Home Page.</w:t>
+      </w:r>
+    </w:p>
+    <w:p>
+      <w:pPr>
+        <w:numPr>
+          <w:ilvl w:val="0"/>
+          <w:numId w:val="9"/>
+        </w:numPr>
+        <w:rPr>
+          <w:sz w:val="28"/>
+          <w:szCs w:val="28"/>
+        </w:rPr>
+      </w:pPr>
+      <w:r>
+        <w:rPr>
+          <w:sz w:val="28"/>
+          <w:szCs w:val="28"/>
+        </w:rPr>
+        <w:t xml:space="preserve">Click the </w:t>
+      </w:r>
+      <w:r>
+        <w:rPr>
+          <w:b/>
+          <w:bCs/>
+          <w:sz w:val="28"/>
+          <w:szCs w:val="28"/>
+        </w:rPr>
+        <w:t>Menu</w:t>
+      </w:r>
+      <w:r>
+        <w:rPr>
+          <w:sz w:val="28"/>
+          <w:szCs w:val="28"/>
+        </w:rPr>
+        <w:t xml:space="preserve"> button to open the sidebar.</w:t>
+      </w:r>
+    </w:p>
+    <w:p>
+      <w:pPr>
+        <w:numPr>
+          <w:ilvl w:val="0"/>
+          <w:numId w:val="9"/>
+        </w:numPr>
+        <w:rPr>
+          <w:sz w:val="28"/>
+          <w:szCs w:val="28"/>
+        </w:rPr>
+      </w:pPr>
+      <w:r>
+        <w:rPr>
+          <w:sz w:val="28"/>
+          <w:szCs w:val="28"/>
+        </w:rPr>
+        <w:t xml:space="preserve">Click the </w:t>
+      </w:r>
+      <w:r>
+        <w:rPr>
+          <w:b/>
+          <w:bCs/>
+          <w:sz w:val="28"/>
+          <w:szCs w:val="28"/>
+        </w:rPr>
+        <w:t>Profile</w:t>
+      </w:r>
+      <w:r>
+        <w:rPr>
+          <w:sz w:val="28"/>
+          <w:szCs w:val="28"/>
+        </w:rPr>
+        <w:t xml:space="preserve"> link.</w:t>
+      </w:r>
+    </w:p>
+    <w:p>
+      <w:pPr>
+        <w:numPr>
+          <w:ilvl w:val="0"/>
+          <w:numId w:val="9"/>
+        </w:numPr>
+        <w:rPr>
+          <w:sz w:val="32"/>
+          <w:szCs w:val="32"/>
+        </w:rPr>
+      </w:pPr>
+      <w:r>
+        <w:rPr>
+          <w:sz w:val="28"/>
+          <w:szCs w:val="28"/>
+        </w:rPr>
+        <w:t>Verify that the URL changes to http://127.0.0.1:5500/profilePage.html.</w:t>
+      </w:r>
+    </w:p>
+    <w:p>
+      <w:pPr>
+        <w:rPr>
+          <w:sz w:val="32"/>
+          <w:szCs w:val="32"/>
+        </w:rPr>
+      </w:pPr>
+      <w:r>
+        <w:rPr>
+          <w:sz w:val="32"/>
+          <w:szCs w:val="32"/>
+        </w:rPr>
+        <w:lastRenderedPageBreak/>
+        <w:pict w14:anchorId="19998DD7">
+          <v:rect id="_x0000_i1034" style="width:0;height:1.5pt" o:hralign="center" o:hrstd="t" o:hr="t" fillcolor="#a0a0a0" stroked="f"/>
+        </w:pict>
+      </w:r>
+    </w:p>
+    <w:p>
+      <w:pPr>
+        <w:rPr>
+          <w:b/>
+          <w:bCs/>
+          <w:sz w:val="32"/>
+          <w:szCs w:val="32"/>
+        </w:rPr>
+      </w:pPr>
+    </w:p>
+    <w:p>
+      <w:pPr>
+        <w:rPr>
+          <w:b/>
+          <w:bCs/>
+          <w:sz w:val="32"/>
+          <w:szCs w:val="32"/>
+        </w:rPr>
+      </w:pPr>
+      <w:r>
+        <w:rPr>
+          <w:b/>
+          <w:bCs/>
+          <w:sz w:val="32"/>
+          <w:szCs w:val="32"/>
+        </w:rPr>
+        <w:t>Test Case 4 – Cart Link</w:t>
+      </w:r>
+    </w:p>
+    <w:p>
+      <w:pPr>
+        <w:rPr>
+          <w:sz w:val="28"/>
+          <w:szCs w:val="28"/>
+        </w:rPr>
+      </w:pPr>
+      <w:r>
+        <w:rPr>
+          <w:b/>
+          <w:bCs/>
+          <w:sz w:val="32"/>
+          <w:szCs w:val="32"/>
+        </w:rPr>
+        <w:t>Objective:</w:t>
+      </w:r>
+      <w:r>
+        <w:rPr>
+          <w:sz w:val="32"/>
+          <w:szCs w:val="32"/>
+        </w:rPr>
+        <w:t xml:space="preserve"> </w:t>
+      </w:r>
+      <w:r>
+        <w:rPr>
+          <w:sz w:val="28"/>
+          <w:szCs w:val="28"/>
+        </w:rPr>
+        <w:t xml:space="preserve">Ensure that clicking the </w:t>
+      </w:r>
+      <w:r>
+        <w:rPr>
+          <w:b/>
+          <w:bCs/>
+          <w:sz w:val="28"/>
+          <w:szCs w:val="28"/>
+        </w:rPr>
+        <w:t>Cart</w:t>
+      </w:r>
+      <w:r>
+        <w:rPr>
+          <w:sz w:val="28"/>
+          <w:szCs w:val="28"/>
+        </w:rPr>
+        <w:t xml:space="preserve"> link navigates to the cart page.</w:t>
+      </w:r>
+    </w:p>
+    <w:p>
+      <w:pPr>
+        <w:rPr>
+          <w:sz w:val="32"/>
+          <w:szCs w:val="32"/>
+        </w:rPr>
+      </w:pPr>
+      <w:r>
+        <w:rPr>
+          <w:b/>
+          <w:bCs/>
+          <w:sz w:val="32"/>
+          <w:szCs w:val="32"/>
+        </w:rPr>
+        <w:t>Steps:</w:t>
+      </w:r>
+    </w:p>
+    <w:p>
+      <w:pPr>
+        <w:numPr>
+          <w:ilvl w:val="0"/>
+          <w:numId w:val="10"/>
+        </w:numPr>
+        <w:rPr>
+          <w:sz w:val="28"/>
+          <w:szCs w:val="28"/>
+        </w:rPr>
+      </w:pPr>
+      <w:r>
+        <w:rPr>
+          <w:sz w:val="28"/>
+          <w:szCs w:val="28"/>
+        </w:rPr>
+        <w:t>Navigate to http://127.0.0.1:5500/HomePage.html.</w:t>
+      </w:r>
+    </w:p>
+    <w:p>
+      <w:pPr>
+        <w:numPr>
+          <w:ilvl w:val="0"/>
+          <w:numId w:val="10"/>
+        </w:numPr>
+        <w:rPr>
+          <w:sz w:val="28"/>
+          <w:szCs w:val="28"/>
+        </w:rPr>
+      </w:pPr>
+      <w:r>
+        <w:rPr>
+          <w:sz w:val="28"/>
+          <w:szCs w:val="28"/>
+        </w:rPr>
+        <w:t>Confirm that the user is on the Home Page.</w:t>
+      </w:r>
+    </w:p>
+    <w:p>
+      <w:pPr>
+        <w:numPr>
+          <w:ilvl w:val="0"/>
+          <w:numId w:val="10"/>
+        </w:numPr>
+        <w:rPr>
+          <w:sz w:val="28"/>
+          <w:szCs w:val="28"/>
+        </w:rPr>
+      </w:pPr>
+      <w:r>
+        <w:rPr>
+          <w:sz w:val="28"/>
+          <w:szCs w:val="28"/>
+        </w:rPr>
+        <w:t xml:space="preserve">Click the </w:t>
+      </w:r>
+      <w:r>
+        <w:rPr>
+          <w:b/>
+          <w:bCs/>
+          <w:sz w:val="28"/>
+          <w:szCs w:val="28"/>
+        </w:rPr>
+        <w:t>Menu</w:t>
+      </w:r>
+      <w:r>
+        <w:rPr>
+          <w:sz w:val="28"/>
+          <w:szCs w:val="28"/>
+        </w:rPr>
+        <w:t xml:space="preserve"> button to open the sidebar.</w:t>
+      </w:r>
+    </w:p>
+    <w:p>
+      <w:pPr>
+        <w:numPr>
+          <w:ilvl w:val="0"/>
+          <w:numId w:val="10"/>
+        </w:numPr>
+        <w:rPr>
+          <w:sz w:val="28"/>
+          <w:szCs w:val="28"/>
+        </w:rPr>
+      </w:pPr>
+      <w:r>
+        <w:rPr>
+          <w:sz w:val="28"/>
+          <w:szCs w:val="28"/>
+        </w:rPr>
+        <w:t xml:space="preserve">Click the </w:t>
+      </w:r>
+      <w:r>
+        <w:rPr>
+          <w:b/>
+          <w:bCs/>
+          <w:sz w:val="28"/>
+          <w:szCs w:val="28"/>
+        </w:rPr>
+        <w:t>Cart</w:t>
+      </w:r>
+      <w:r>
+        <w:rPr>
+          <w:sz w:val="28"/>
+          <w:szCs w:val="28"/>
+        </w:rPr>
+        <w:t xml:space="preserve"> link.</w:t>
+      </w:r>
+    </w:p>
+    <w:p>
+      <w:pPr>
+        <w:numPr>
+          <w:ilvl w:val="0"/>
+          <w:numId w:val="10"/>
+        </w:numPr>
+        <w:rPr>
+          <w:sz w:val="28"/>
+          <w:szCs w:val="28"/>
+        </w:rPr>
+      </w:pPr>
+      <w:r>
+        <w:rPr>
+          <w:sz w:val="28"/>
+          <w:szCs w:val="28"/>
+        </w:rPr>
+        <w:t>Verify that the URL changes to http://127.0.0.1:5500/cartPage.html.</w:t>
+      </w:r>
+    </w:p>
+    <w:p>
+      <w:pPr>
+        <w:rPr>
+          <w:sz w:val="32"/>
+          <w:szCs w:val="32"/>
+        </w:rPr>
+      </w:pPr>
+      <w:r>
+        <w:rPr>
+          <w:sz w:val="32"/>
+          <w:szCs w:val="32"/>
+        </w:rPr>
+        <w:pict w14:anchorId="32E32DF3">
+          <v:rect id="_x0000_i1035" style="width:0;height:1.5pt" o:hralign="center" o:hrstd="t" o:hr="t" fillcolor="#a0a0a0" stroked="f"/>
+        </w:pict>
+      </w:r>
+    </w:p>
+    <w:p>
+      <w:pPr>
+        <w:rPr>
+          <w:b/>
+          <w:bCs/>
+          <w:sz w:val="32"/>
+          <w:szCs w:val="32"/>
+        </w:rPr>
+      </w:pPr>
+      <w:r>
+        <w:rPr>
+          <w:b/>
+          <w:bCs/>
+          <w:sz w:val="32"/>
+          <w:szCs w:val="32"/>
+        </w:rPr>
+        <w:t>Test Case 5 – Logout Link</w:t>
+      </w:r>
+    </w:p>
+    <w:p>
+      <w:pPr>
+        <w:rPr>
+          <w:sz w:val="28"/>
+          <w:szCs w:val="28"/>
+        </w:rPr>
+      </w:pPr>
+      <w:r>
+        <w:rPr>
+          <w:b/>
+          <w:bCs/>
+          <w:sz w:val="32"/>
+          <w:szCs w:val="32"/>
+        </w:rPr>
+        <w:t>Objective:</w:t>
+      </w:r>
+      <w:r>
+        <w:rPr>
+          <w:sz w:val="32"/>
+          <w:szCs w:val="32"/>
+        </w:rPr>
+        <w:t xml:space="preserve"> </w:t>
+      </w:r>
+      <w:r>
+        <w:rPr>
+          <w:sz w:val="28"/>
+          <w:szCs w:val="28"/>
+        </w:rPr>
+        <w:t xml:space="preserve">Verify that the </w:t>
+      </w:r>
+      <w:r>
+        <w:rPr>
+          <w:b/>
+          <w:bCs/>
+          <w:sz w:val="28"/>
+          <w:szCs w:val="28"/>
+        </w:rPr>
+        <w:t>Logout</w:t>
+      </w:r>
+      <w:r>
+        <w:rPr>
+          <w:sz w:val="28"/>
+          <w:szCs w:val="28"/>
+        </w:rPr>
+        <w:t xml:space="preserve"> link redirects the user to the login page.</w:t>
+      </w:r>
+    </w:p>
+    <w:p>
+      <w:pPr>
+        <w:rPr>
+          <w:sz w:val="32"/>
+          <w:szCs w:val="32"/>
+        </w:rPr>
+      </w:pPr>
+      <w:r>
+        <w:rPr>
+          <w:b/>
+          <w:bCs/>
+          <w:sz w:val="32"/>
+          <w:szCs w:val="32"/>
+        </w:rPr>
+        <w:t>Steps:</w:t>
+      </w:r>
+    </w:p>
+    <w:p>
+      <w:pPr>
+        <w:numPr>
+          <w:ilvl w:val="0"/>
+          <w:numId w:val="11"/>
+        </w:numPr>
+        <w:rPr>
+          <w:sz w:val="28"/>
+          <w:szCs w:val="28"/>
+        </w:rPr>
+      </w:pPr>
+      <w:r>
+        <w:rPr>
+          <w:sz w:val="28"/>
+          <w:szCs w:val="28"/>
+        </w:rPr>
+        <w:t>Navigate to http://127.0.0.1:5500/HomePage.html.</w:t>
+      </w:r>
+    </w:p>
+    <w:p>
+      <w:pPr>
+        <w:numPr>
+          <w:ilvl w:val="0"/>
+          <w:numId w:val="11"/>
+        </w:numPr>
+        <w:rPr>
+          <w:sz w:val="28"/>
+          <w:szCs w:val="28"/>
+        </w:rPr>
+      </w:pPr>
+      <w:r>
+        <w:rPr>
+          <w:sz w:val="28"/>
+          <w:szCs w:val="28"/>
+        </w:rPr>
+        <w:t>Confirm that the user is on the Home Page.</w:t>
+      </w:r>
+    </w:p>
+    <w:p>
+      <w:pPr>
+        <w:numPr>
+          <w:ilvl w:val="0"/>
+          <w:numId w:val="11"/>
+        </w:numPr>
+        <w:rPr>
+          <w:sz w:val="28"/>
+          <w:szCs w:val="28"/>
+        </w:rPr>
+      </w:pPr>
+      <w:r>
+        <w:rPr>
+          <w:sz w:val="28"/>
+          <w:szCs w:val="28"/>
+        </w:rPr>
+        <w:t xml:space="preserve">Click the </w:t>
+      </w:r>
+      <w:r>
+        <w:rPr>
+          <w:b/>
+          <w:bCs/>
+          <w:sz w:val="28"/>
+          <w:szCs w:val="28"/>
+        </w:rPr>
+        <w:t>Menu</w:t>
+      </w:r>
+      <w:r>
+        <w:rPr>
+          <w:sz w:val="28"/>
+          <w:szCs w:val="28"/>
+        </w:rPr>
+        <w:t xml:space="preserve"> button to open the sidebar.</w:t>
+      </w:r>
+    </w:p>
+    <w:p>
+      <w:pPr>
+        <w:numPr>
+          <w:ilvl w:val="0"/>
+          <w:numId w:val="11"/>
+        </w:numPr>
+        <w:rPr>
+          <w:sz w:val="28"/>
+          <w:szCs w:val="28"/>
+        </w:rPr>
+      </w:pPr>
+      <w:r>
+        <w:rPr>
+          <w:sz w:val="28"/>
+          <w:szCs w:val="28"/>
+        </w:rPr>
+        <w:t xml:space="preserve">Click the </w:t>
+      </w:r>
+      <w:r>
+        <w:rPr>
+          <w:b/>
+          <w:bCs/>
+          <w:sz w:val="28"/>
+          <w:szCs w:val="28"/>
+        </w:rPr>
+        <w:t>Logout</w:t>
+      </w:r>
+      <w:r>
+        <w:rPr>
+          <w:sz w:val="28"/>
+          <w:szCs w:val="28"/>
+        </w:rPr>
+        <w:t xml:space="preserve"> link.</w:t>
+      </w:r>
+    </w:p>
+    <w:p>
+      <w:pPr>
+        <w:numPr>
+          <w:ilvl w:val="0"/>
+          <w:numId w:val="11"/>
+        </w:numPr>
+        <w:rPr>
+          <w:sz w:val="28"/>
+          <w:szCs w:val="28"/>
+        </w:rPr>
+      </w:pPr>
+      <w:r>
+        <w:rPr>
+          <w:sz w:val="28"/>
+          <w:szCs w:val="28"/>
+        </w:rPr>
+        <w:t>Verify that the URL changes to http://127.0.0.1:5500/loginPage.html.</w:t>
+      </w:r>
+    </w:p>
+    <w:p>
+      <w:pPr>
+        <w:rPr>
+          <w:sz w:val="32"/>
+          <w:szCs w:val="32"/>
+        </w:rPr>
+      </w:pPr>
+      <w:r>
+        <w:rPr>
+          <w:sz w:val="32"/>
+          <w:szCs w:val="32"/>
+        </w:rPr>
+        <w:pict w14:anchorId="506689A2">
+          <v:rect id="_x0000_i1036" style="width:0;height:1.5pt" o:hralign="center" o:hrstd="t" o:hr="t" fillcolor="#a0a0a0" stroked="f"/>
+        </w:pict>
+      </w:r>
+    </w:p>
+    <w:p>
+      <w:pPr>
+        <w:rPr>
+          <w:b/>
+          <w:bCs/>
+          <w:sz w:val="32"/>
+          <w:szCs w:val="32"/>
+        </w:rPr>
+      </w:pPr>
+      <w:r>
+        <w:rPr>
+          <w:b/>
+          <w:bCs/>
+          <w:sz w:val="32"/>
+          <w:szCs w:val="32"/>
+        </w:rPr>
+        <w:t>Test Case 6 – Print All Products Title</w:t>
+      </w:r>
+    </w:p>
+    <w:p>
+      <w:pPr>
+        <w:rPr>
+          <w:sz w:val="32"/>
+          <w:szCs w:val="32"/>
+        </w:rPr>
+      </w:pPr>
+      <w:r>
+        <w:rPr>
+          <w:b/>
+          <w:bCs/>
+          <w:sz w:val="32"/>
+          <w:szCs w:val="32"/>
+        </w:rPr>
+        <w:t>Objective:</w:t>
+      </w:r>
+      <w:r>
+        <w:rPr>
+          <w:sz w:val="32"/>
+          <w:szCs w:val="32"/>
+        </w:rPr>
+        <w:t xml:space="preserve"> </w:t>
+      </w:r>
+      <w:r>
+        <w:rPr>
+          <w:sz w:val="28"/>
+          <w:szCs w:val="28"/>
+        </w:rPr>
+        <w:t>Print the titles of all products listed on the Home Page for verification.</w:t>
+      </w:r>
+    </w:p>
+    <w:p>
+      <w:pPr>
+        <w:rPr>
+          <w:b/>
+          <w:bCs/>
           <w:sz w:val="32"/>
           <w:szCs w:val="32"/>
         </w:rPr>
@@ -1429,7 +2380,7 @@
       <w:pPr>
         <w:numPr>
           <w:ilvl w:val="0"/>
-          <w:numId w:val="7"/>
+          <w:numId w:val="12"/>
         </w:numPr>
         <w:rPr>
           <w:sz w:val="28"/>
@@ -1448,7 +2399,7 @@
       <w:pPr>
         <w:numPr>
           <w:ilvl w:val="0"/>
-          <w:numId w:val="7"/>
+          <w:numId w:val="12"/>
         </w:numPr>
         <w:rPr>
           <w:sz w:val="28"/>
@@ -1467,35 +2418,97 @@
       <w:pPr>
         <w:numPr>
           <w:ilvl w:val="0"/>
-          <w:numId w:val="7"/>
-        </w:numPr>
-        <w:rPr>
-          <w:sz w:val="28"/>
-          <w:szCs w:val="28"/>
-        </w:rPr>
-      </w:pPr>
-      <w:r>
-        <w:rPr>
-          <w:sz w:val="28"/>
-          <w:szCs w:val="28"/>
-        </w:rPr>
-        <w:t>Verify the page title is "Home Page".</w:t>
-      </w:r>
-    </w:p>
-    <w:p>
-      <w:pPr>
-        <w:rPr>
-          <w:sz w:val="32"/>
-          <w:szCs w:val="32"/>
-        </w:rPr>
-      </w:pPr>
-      <w:r>
-        <w:rPr>
-          <w:sz w:val="32"/>
-          <w:szCs w:val="32"/>
-        </w:rPr>
-        <w:pict w14:anchorId="24DEF598">
-          <v:rect id="_x0000_i1112" style="width:0;height:1.5pt" o:hralign="center" o:hrstd="t" o:hr="t" fillcolor="#a0a0a0" stroked="f"/>
+          <w:numId w:val="12"/>
+        </w:numPr>
+        <w:rPr>
+          <w:sz w:val="28"/>
+          <w:szCs w:val="28"/>
+        </w:rPr>
+      </w:pPr>
+      <w:r>
+        <w:rPr>
+          <w:sz w:val="28"/>
+          <w:szCs w:val="28"/>
+        </w:rPr>
+        <w:t>Extract and print the title of each product displayed on the page.</w:t>
+      </w:r>
+    </w:p>
+    <w:p>
+      <w:pPr>
+        <w:rPr>
+          <w:sz w:val="32"/>
+          <w:szCs w:val="32"/>
+          <w:lang w:val="en-US"/>
+        </w:rPr>
+      </w:pPr>
+    </w:p>
+    <w:p>
+      <w:pPr>
+        <w:jc w:val="center"/>
+        <w:rPr>
+          <w:b/>
+          <w:bCs/>
+          <w:sz w:val="32"/>
+          <w:szCs w:val="32"/>
+          <w:u w:val="single"/>
+        </w:rPr>
+      </w:pPr>
+      <w:r>
+        <w:rPr>
+          <w:b/>
+          <w:bCs/>
+          <w:sz w:val="32"/>
+          <w:szCs w:val="32"/>
+          <w:u w:val="single"/>
+        </w:rPr>
+        <w:t>ProfilePage Test Cases</w:t>
+      </w:r>
+    </w:p>
+    <w:p>
+      <w:pPr>
+        <w:rPr>
+          <w:sz w:val="28"/>
+          <w:szCs w:val="28"/>
+        </w:rPr>
+      </w:pPr>
+      <w:r>
+        <w:rPr>
+          <w:sz w:val="28"/>
+          <w:szCs w:val="28"/>
+        </w:rPr>
+        <w:t xml:space="preserve">This section documents the test cases designed to verify the functionality of the </w:t>
+      </w:r>
+      <w:r>
+        <w:rPr>
+          <w:b/>
+          <w:bCs/>
+          <w:sz w:val="28"/>
+          <w:szCs w:val="28"/>
+        </w:rPr>
+        <w:t>Profile Page</w:t>
+      </w:r>
+      <w:r>
+        <w:rPr>
+          <w:sz w:val="28"/>
+          <w:szCs w:val="28"/>
+        </w:rPr>
+        <w:t xml:space="preserve"> in the web application. These tests validate that the user can update their profile information correctly.</w:t>
+      </w:r>
+    </w:p>
+    <w:p>
+      <w:pPr>
+        <w:rPr>
+          <w:sz w:val="32"/>
+          <w:szCs w:val="32"/>
+        </w:rPr>
+      </w:pPr>
+      <w:r>
+        <w:rPr>
+          <w:sz w:val="32"/>
+          <w:szCs w:val="32"/>
+        </w:rPr>
+        <w:pict w14:anchorId="469B84DD">
+          <v:rect id="_x0000_i1037" style="width:0;height:1.5pt" o:hralign="center" o:hrstd="t" o:hr="t" fillcolor="#a0a0a0" stroked="f"/>
         </w:pict>
       </w:r>
     </w:p>
@@ -1515,14 +2528,155 @@
           <w:sz w:val="32"/>
           <w:szCs w:val="32"/>
         </w:rPr>
+        <w:t>Test Case 1 – Profile Page Title</w:t>
+      </w:r>
+    </w:p>
+    <w:p>
+      <w:pPr>
+        <w:rPr>
+          <w:sz w:val="28"/>
+          <w:szCs w:val="28"/>
+        </w:rPr>
+      </w:pPr>
+      <w:r>
+        <w:rPr>
+          <w:b/>
+          <w:bCs/>
+          <w:sz w:val="32"/>
+          <w:szCs w:val="32"/>
+        </w:rPr>
+        <w:t>Objective:</w:t>
+      </w:r>
+      <w:r>
+        <w:rPr>
+          <w:sz w:val="32"/>
+          <w:szCs w:val="32"/>
+        </w:rPr>
+        <w:t xml:space="preserve"> </w:t>
+      </w:r>
+      <w:r>
+        <w:rPr>
+          <w:sz w:val="28"/>
+          <w:szCs w:val="28"/>
+        </w:rPr>
+        <w:t>Verify the title of the Profile Page.</w:t>
+      </w:r>
+    </w:p>
+    <w:p>
+      <w:pPr>
+        <w:rPr>
+          <w:sz w:val="32"/>
+          <w:szCs w:val="32"/>
+        </w:rPr>
+      </w:pPr>
+      <w:r>
+        <w:rPr>
+          <w:b/>
+          <w:bCs/>
+          <w:sz w:val="32"/>
+          <w:szCs w:val="32"/>
+        </w:rPr>
+        <w:t>Steps:</w:t>
+      </w:r>
+    </w:p>
+    <w:p>
+      <w:pPr>
+        <w:numPr>
+          <w:ilvl w:val="0"/>
+          <w:numId w:val="13"/>
+        </w:numPr>
+        <w:rPr>
+          <w:sz w:val="28"/>
+          <w:szCs w:val="28"/>
+        </w:rPr>
+      </w:pPr>
+      <w:r>
+        <w:rPr>
+          <w:sz w:val="28"/>
+          <w:szCs w:val="28"/>
+        </w:rPr>
+        <w:t>Navigate to http://127.0.0.1:5500/profilePage.html.</w:t>
+      </w:r>
+    </w:p>
+    <w:p>
+      <w:pPr>
+        <w:numPr>
+          <w:ilvl w:val="0"/>
+          <w:numId w:val="13"/>
+        </w:numPr>
+        <w:rPr>
+          <w:sz w:val="28"/>
+          <w:szCs w:val="28"/>
+        </w:rPr>
+      </w:pPr>
+      <w:r>
+        <w:rPr>
+          <w:sz w:val="28"/>
+          <w:szCs w:val="28"/>
+        </w:rPr>
+        <w:t>Confirm that the user is on the Profile Page.</w:t>
+      </w:r>
+    </w:p>
+    <w:p>
+      <w:pPr>
+        <w:numPr>
+          <w:ilvl w:val="0"/>
+          <w:numId w:val="13"/>
+        </w:numPr>
+        <w:rPr>
+          <w:sz w:val="28"/>
+          <w:szCs w:val="28"/>
+        </w:rPr>
+      </w:pPr>
+      <w:r>
+        <w:rPr>
+          <w:sz w:val="28"/>
+          <w:szCs w:val="28"/>
+        </w:rPr>
+        <w:t>Verify that the page title is "Profile Page".</w:t>
+      </w:r>
+    </w:p>
+    <w:p>
+      <w:pPr>
+        <w:rPr>
+          <w:sz w:val="32"/>
+          <w:szCs w:val="32"/>
+        </w:rPr>
+      </w:pPr>
+      <w:r>
+        <w:rPr>
+          <w:sz w:val="32"/>
+          <w:szCs w:val="32"/>
+        </w:rPr>
+        <w:pict w14:anchorId="5744F663">
+          <v:rect id="_x0000_i1038" style="width:0;height:1.5pt" o:hralign="center" o:hrstd="t" o:hr="t" fillcolor="#a0a0a0" stroked="f"/>
+        </w:pict>
+      </w:r>
+    </w:p>
+    <w:p>
+      <w:pPr>
+        <w:rPr>
+          <w:b/>
+          <w:bCs/>
+          <w:sz w:val="32"/>
+          <w:szCs w:val="32"/>
+        </w:rPr>
+      </w:pPr>
+      <w:r>
+        <w:rPr>
+          <w:b/>
+          <w:bCs/>
+          <w:sz w:val="32"/>
+          <w:szCs w:val="32"/>
+        </w:rPr>
         <w:t>Test Case 2 – Heading</w:t>
       </w:r>
     </w:p>
     <w:p>
       <w:pPr>
         <w:rPr>
-          <w:sz w:val="32"/>
-          <w:szCs w:val="32"/>
+          <w:sz w:val="28"/>
+          <w:szCs w:val="28"/>
         </w:rPr>
       </w:pPr>
       <w:r>
@@ -1546,7 +2700,7 @@
           <w:sz w:val="28"/>
           <w:szCs w:val="28"/>
         </w:rPr>
-        <w:t>Validate that the correct heading appears on the Home Page.</w:t>
+        <w:t>Ensure the correct heading appears on the Profile Page.</w:t>
       </w:r>
     </w:p>
     <w:p>
@@ -1570,73 +2724,73 @@
       <w:pPr>
         <w:numPr>
           <w:ilvl w:val="0"/>
-          <w:numId w:val="8"/>
-        </w:numPr>
-        <w:rPr>
-          <w:sz w:val="28"/>
-          <w:szCs w:val="28"/>
-        </w:rPr>
-      </w:pPr>
-      <w:r>
-        <w:rPr>
-          <w:sz w:val="28"/>
-          <w:szCs w:val="28"/>
-        </w:rPr>
-        <w:t>Navigate to http://127.0.0.1:5500/HomePage.html.</w:t>
-      </w:r>
-    </w:p>
-    <w:p>
-      <w:pPr>
-        <w:numPr>
-          <w:ilvl w:val="0"/>
-          <w:numId w:val="8"/>
-        </w:numPr>
-        <w:rPr>
-          <w:sz w:val="28"/>
-          <w:szCs w:val="28"/>
-        </w:rPr>
-      </w:pPr>
-      <w:r>
-        <w:rPr>
-          <w:sz w:val="28"/>
-          <w:szCs w:val="28"/>
-        </w:rPr>
-        <w:t>Confirm that the user is on the Home Page.</w:t>
-      </w:r>
-    </w:p>
-    <w:p>
-      <w:pPr>
-        <w:numPr>
-          <w:ilvl w:val="0"/>
-          <w:numId w:val="8"/>
-        </w:numPr>
-        <w:rPr>
-          <w:sz w:val="28"/>
-          <w:szCs w:val="28"/>
-        </w:rPr>
-      </w:pPr>
-      <w:r>
-        <w:rPr>
-          <w:sz w:val="28"/>
-          <w:szCs w:val="28"/>
-        </w:rPr>
-        <w:t>Verify the main heading is "Welcome to the Home Page!".</w:t>
-      </w:r>
-    </w:p>
-    <w:p>
-      <w:pPr>
-        <w:rPr>
-          <w:sz w:val="32"/>
-          <w:szCs w:val="32"/>
-        </w:rPr>
-      </w:pPr>
-      <w:r>
-        <w:rPr>
-          <w:sz w:val="32"/>
-          <w:szCs w:val="32"/>
-        </w:rPr>
-        <w:pict w14:anchorId="1880A07D">
-          <v:rect id="_x0000_i1113" style="width:0;height:1.5pt" o:hralign="center" o:hrstd="t" o:hr="t" fillcolor="#a0a0a0" stroked="f"/>
+          <w:numId w:val="14"/>
+        </w:numPr>
+        <w:rPr>
+          <w:sz w:val="28"/>
+          <w:szCs w:val="28"/>
+        </w:rPr>
+      </w:pPr>
+      <w:r>
+        <w:rPr>
+          <w:sz w:val="28"/>
+          <w:szCs w:val="28"/>
+        </w:rPr>
+        <w:t>Navigate to http://127.0.0.1:5500/profilePage.html.</w:t>
+      </w:r>
+    </w:p>
+    <w:p>
+      <w:pPr>
+        <w:numPr>
+          <w:ilvl w:val="0"/>
+          <w:numId w:val="14"/>
+        </w:numPr>
+        <w:rPr>
+          <w:sz w:val="28"/>
+          <w:szCs w:val="28"/>
+        </w:rPr>
+      </w:pPr>
+      <w:r>
+        <w:rPr>
+          <w:sz w:val="28"/>
+          <w:szCs w:val="28"/>
+        </w:rPr>
+        <w:t>Confirm that the user is on the Profile Page.</w:t>
+      </w:r>
+    </w:p>
+    <w:p>
+      <w:pPr>
+        <w:numPr>
+          <w:ilvl w:val="0"/>
+          <w:numId w:val="14"/>
+        </w:numPr>
+        <w:rPr>
+          <w:sz w:val="32"/>
+          <w:szCs w:val="32"/>
+        </w:rPr>
+      </w:pPr>
+      <w:r>
+        <w:rPr>
+          <w:sz w:val="28"/>
+          <w:szCs w:val="28"/>
+        </w:rPr>
+        <w:t>Verify the main heading is "Update Profile".</w:t>
+      </w:r>
+    </w:p>
+    <w:p>
+      <w:pPr>
+        <w:rPr>
+          <w:sz w:val="32"/>
+          <w:szCs w:val="32"/>
+        </w:rPr>
+      </w:pPr>
+      <w:r>
+        <w:rPr>
+          <w:sz w:val="32"/>
+          <w:szCs w:val="32"/>
+        </w:rPr>
+        <w:pict w14:anchorId="0BAD2795">
+          <v:rect id="_x0000_i1039" style="width:0;height:1.5pt" o:hralign="center" o:hrstd="t" o:hr="t" fillcolor="#a0a0a0" stroked="f"/>
         </w:pict>
       </w:r>
     </w:p>
@@ -1656,14 +2810,15 @@
           <w:sz w:val="32"/>
           <w:szCs w:val="32"/>
         </w:rPr>
-        <w:t>Test Case 3 – Profile Link</w:t>
-      </w:r>
-    </w:p>
-    <w:p>
-      <w:pPr>
-        <w:rPr>
-          <w:sz w:val="32"/>
-          <w:szCs w:val="32"/>
+        <w:lastRenderedPageBreak/>
+        <w:t>Test Case 3 – Edit the Profile</w:t>
+      </w:r>
+    </w:p>
+    <w:p>
+      <w:pPr>
+        <w:rPr>
+          <w:sz w:val="28"/>
+          <w:szCs w:val="28"/>
         </w:rPr>
       </w:pPr>
       <w:r>
@@ -1687,1222 +2842,23 @@
           <w:sz w:val="28"/>
           <w:szCs w:val="28"/>
         </w:rPr>
-        <w:t xml:space="preserve">Ensure that clicking the </w:t>
-      </w:r>
-      <w:r>
-        <w:rPr>
-          <w:b/>
-          <w:bCs/>
-          <w:sz w:val="28"/>
-          <w:szCs w:val="28"/>
-        </w:rPr>
-        <w:t>Profile</w:t>
-      </w:r>
-      <w:r>
-        <w:rPr>
-          <w:sz w:val="28"/>
-          <w:szCs w:val="28"/>
-        </w:rPr>
-        <w:t xml:space="preserve"> link navigates to the profile page.</w:t>
-      </w:r>
-    </w:p>
-    <w:p>
-      <w:pPr>
-        <w:rPr>
-          <w:sz w:val="32"/>
-          <w:szCs w:val="32"/>
-        </w:rPr>
-      </w:pPr>
-      <w:r>
-        <w:rPr>
-          <w:b/>
-          <w:bCs/>
-          <w:sz w:val="32"/>
-          <w:szCs w:val="32"/>
-        </w:rPr>
-        <w:t>Steps:</w:t>
-      </w:r>
-    </w:p>
-    <w:p>
-      <w:pPr>
-        <w:numPr>
-          <w:ilvl w:val="0"/>
-          <w:numId w:val="9"/>
-        </w:numPr>
-        <w:rPr>
-          <w:sz w:val="28"/>
-          <w:szCs w:val="28"/>
-        </w:rPr>
-      </w:pPr>
-      <w:r>
-        <w:rPr>
-          <w:sz w:val="28"/>
-          <w:szCs w:val="28"/>
-        </w:rPr>
-        <w:t>Navigate to http://127.0.0.1:5500/HomePage.html.</w:t>
-      </w:r>
-    </w:p>
-    <w:p>
-      <w:pPr>
-        <w:numPr>
-          <w:ilvl w:val="0"/>
-          <w:numId w:val="9"/>
-        </w:numPr>
-        <w:rPr>
-          <w:sz w:val="28"/>
-          <w:szCs w:val="28"/>
-        </w:rPr>
-      </w:pPr>
-      <w:r>
-        <w:rPr>
-          <w:sz w:val="28"/>
-          <w:szCs w:val="28"/>
-        </w:rPr>
-        <w:t>Confirm that the user is on the Home Page.</w:t>
-      </w:r>
-    </w:p>
-    <w:p>
-      <w:pPr>
-        <w:numPr>
-          <w:ilvl w:val="0"/>
-          <w:numId w:val="9"/>
-        </w:numPr>
-        <w:rPr>
-          <w:sz w:val="28"/>
-          <w:szCs w:val="28"/>
-        </w:rPr>
-      </w:pPr>
-      <w:r>
-        <w:rPr>
-          <w:sz w:val="28"/>
-          <w:szCs w:val="28"/>
-        </w:rPr>
-        <w:t xml:space="preserve">Click the </w:t>
-      </w:r>
-      <w:r>
-        <w:rPr>
-          <w:b/>
-          <w:bCs/>
-          <w:sz w:val="28"/>
-          <w:szCs w:val="28"/>
-        </w:rPr>
-        <w:t>Menu</w:t>
-      </w:r>
-      <w:r>
-        <w:rPr>
-          <w:sz w:val="28"/>
-          <w:szCs w:val="28"/>
-        </w:rPr>
-        <w:t xml:space="preserve"> button to open the sidebar.</w:t>
-      </w:r>
-    </w:p>
-    <w:p>
-      <w:pPr>
-        <w:numPr>
-          <w:ilvl w:val="0"/>
-          <w:numId w:val="9"/>
-        </w:numPr>
-        <w:rPr>
-          <w:sz w:val="28"/>
-          <w:szCs w:val="28"/>
-        </w:rPr>
-      </w:pPr>
-      <w:r>
-        <w:rPr>
-          <w:sz w:val="28"/>
-          <w:szCs w:val="28"/>
-        </w:rPr>
-        <w:t xml:space="preserve">Click the </w:t>
-      </w:r>
-      <w:r>
-        <w:rPr>
-          <w:b/>
-          <w:bCs/>
-          <w:sz w:val="28"/>
-          <w:szCs w:val="28"/>
-        </w:rPr>
-        <w:t>Profile</w:t>
-      </w:r>
-      <w:r>
-        <w:rPr>
-          <w:sz w:val="28"/>
-          <w:szCs w:val="28"/>
-        </w:rPr>
-        <w:t xml:space="preserve"> link.</w:t>
-      </w:r>
-    </w:p>
-    <w:p>
-      <w:pPr>
-        <w:numPr>
-          <w:ilvl w:val="0"/>
-          <w:numId w:val="9"/>
-        </w:numPr>
-        <w:rPr>
-          <w:sz w:val="32"/>
-          <w:szCs w:val="32"/>
-        </w:rPr>
-      </w:pPr>
-      <w:r>
-        <w:rPr>
-          <w:sz w:val="28"/>
-          <w:szCs w:val="28"/>
-        </w:rPr>
-        <w:t>Verify that the URL changes to http://127.0.0.1:5500/profilePage.html.</w:t>
-      </w:r>
-    </w:p>
-    <w:p>
-      <w:pPr>
-        <w:rPr>
-          <w:sz w:val="32"/>
-          <w:szCs w:val="32"/>
-        </w:rPr>
-      </w:pPr>
-      <w:r>
-        <w:rPr>
-          <w:sz w:val="32"/>
-          <w:szCs w:val="32"/>
-        </w:rPr>
-        <w:pict w14:anchorId="19998DD7">
-          <v:rect id="_x0000_i1114" style="width:0;height:1.5pt" o:hralign="center" o:hrstd="t" o:hr="t" fillcolor="#a0a0a0" stroked="f"/>
-        </w:pict>
-      </w:r>
-    </w:p>
-    <w:p>
-      <w:pPr>
-        <w:rPr>
-          <w:b/>
-          <w:bCs/>
-          <w:sz w:val="32"/>
-          <w:szCs w:val="32"/>
-        </w:rPr>
-      </w:pPr>
-    </w:p>
-    <w:p>
-      <w:pPr>
-        <w:rPr>
-          <w:b/>
-          <w:bCs/>
-          <w:sz w:val="32"/>
-          <w:szCs w:val="32"/>
-        </w:rPr>
-      </w:pPr>
-      <w:r>
-        <w:rPr>
-          <w:b/>
-          <w:bCs/>
-          <w:sz w:val="32"/>
-          <w:szCs w:val="32"/>
-        </w:rPr>
-        <w:lastRenderedPageBreak/>
-        <w:t>Test Case 4 – Cart Link</w:t>
-      </w:r>
-    </w:p>
-    <w:p>
-      <w:pPr>
-        <w:rPr>
-          <w:sz w:val="28"/>
-          <w:szCs w:val="28"/>
-        </w:rPr>
-      </w:pPr>
-      <w:r>
-        <w:rPr>
-          <w:b/>
-          <w:bCs/>
-          <w:sz w:val="32"/>
-          <w:szCs w:val="32"/>
-        </w:rPr>
-        <w:t>Objective:</w:t>
-      </w:r>
-      <w:r>
-        <w:rPr>
-          <w:sz w:val="32"/>
-          <w:szCs w:val="32"/>
-        </w:rPr>
-        <w:t xml:space="preserve"> </w:t>
-      </w:r>
-      <w:r>
-        <w:rPr>
-          <w:sz w:val="28"/>
-          <w:szCs w:val="28"/>
-        </w:rPr>
-        <w:t xml:space="preserve">Ensure that clicking the </w:t>
-      </w:r>
-      <w:r>
-        <w:rPr>
-          <w:b/>
-          <w:bCs/>
-          <w:sz w:val="28"/>
-          <w:szCs w:val="28"/>
-        </w:rPr>
-        <w:t>Cart</w:t>
-      </w:r>
-      <w:r>
-        <w:rPr>
-          <w:sz w:val="28"/>
-          <w:szCs w:val="28"/>
-        </w:rPr>
-        <w:t xml:space="preserve"> link navigates to the cart page.</w:t>
-      </w:r>
-    </w:p>
-    <w:p>
-      <w:pPr>
-        <w:rPr>
-          <w:sz w:val="32"/>
-          <w:szCs w:val="32"/>
-        </w:rPr>
-      </w:pPr>
-      <w:r>
-        <w:rPr>
-          <w:b/>
-          <w:bCs/>
-          <w:sz w:val="32"/>
-          <w:szCs w:val="32"/>
-        </w:rPr>
-        <w:t>Steps:</w:t>
-      </w:r>
-    </w:p>
-    <w:p>
-      <w:pPr>
-        <w:numPr>
-          <w:ilvl w:val="0"/>
-          <w:numId w:val="10"/>
-        </w:numPr>
-        <w:rPr>
-          <w:sz w:val="28"/>
-          <w:szCs w:val="28"/>
-        </w:rPr>
-      </w:pPr>
-      <w:r>
-        <w:rPr>
-          <w:sz w:val="28"/>
-          <w:szCs w:val="28"/>
-        </w:rPr>
-        <w:t>Navigate to http://127.0.0.1:5500/HomePage.html.</w:t>
-      </w:r>
-    </w:p>
-    <w:p>
-      <w:pPr>
-        <w:numPr>
-          <w:ilvl w:val="0"/>
-          <w:numId w:val="10"/>
-        </w:numPr>
-        <w:rPr>
-          <w:sz w:val="28"/>
-          <w:szCs w:val="28"/>
-        </w:rPr>
-      </w:pPr>
-      <w:r>
-        <w:rPr>
-          <w:sz w:val="28"/>
-          <w:szCs w:val="28"/>
-        </w:rPr>
-        <w:t>Confirm that the user is on the Home Page.</w:t>
-      </w:r>
-    </w:p>
-    <w:p>
-      <w:pPr>
-        <w:numPr>
-          <w:ilvl w:val="0"/>
-          <w:numId w:val="10"/>
-        </w:numPr>
-        <w:rPr>
-          <w:sz w:val="28"/>
-          <w:szCs w:val="28"/>
-        </w:rPr>
-      </w:pPr>
-      <w:r>
-        <w:rPr>
-          <w:sz w:val="28"/>
-          <w:szCs w:val="28"/>
-        </w:rPr>
-        <w:t xml:space="preserve">Click the </w:t>
-      </w:r>
-      <w:r>
-        <w:rPr>
-          <w:b/>
-          <w:bCs/>
-          <w:sz w:val="28"/>
-          <w:szCs w:val="28"/>
-        </w:rPr>
-        <w:t>Menu</w:t>
-      </w:r>
-      <w:r>
-        <w:rPr>
-          <w:sz w:val="28"/>
-          <w:szCs w:val="28"/>
-        </w:rPr>
-        <w:t xml:space="preserve"> button to open the sidebar.</w:t>
-      </w:r>
-    </w:p>
-    <w:p>
-      <w:pPr>
-        <w:numPr>
-          <w:ilvl w:val="0"/>
-          <w:numId w:val="10"/>
-        </w:numPr>
-        <w:rPr>
-          <w:sz w:val="28"/>
-          <w:szCs w:val="28"/>
-        </w:rPr>
-      </w:pPr>
-      <w:r>
-        <w:rPr>
-          <w:sz w:val="28"/>
-          <w:szCs w:val="28"/>
-        </w:rPr>
-        <w:t xml:space="preserve">Click the </w:t>
-      </w:r>
-      <w:r>
-        <w:rPr>
-          <w:b/>
-          <w:bCs/>
-          <w:sz w:val="28"/>
-          <w:szCs w:val="28"/>
-        </w:rPr>
-        <w:t>Cart</w:t>
-      </w:r>
-      <w:r>
-        <w:rPr>
-          <w:sz w:val="28"/>
-          <w:szCs w:val="28"/>
-        </w:rPr>
-        <w:t xml:space="preserve"> link.</w:t>
-      </w:r>
-    </w:p>
-    <w:p>
-      <w:pPr>
-        <w:numPr>
-          <w:ilvl w:val="0"/>
-          <w:numId w:val="10"/>
-        </w:numPr>
-        <w:rPr>
-          <w:sz w:val="28"/>
-          <w:szCs w:val="28"/>
-        </w:rPr>
-      </w:pPr>
-      <w:r>
-        <w:rPr>
-          <w:sz w:val="28"/>
-          <w:szCs w:val="28"/>
-        </w:rPr>
-        <w:t>Verify that the URL changes to http://127.0.0.1:5500/cartPage.html.</w:t>
-      </w:r>
-    </w:p>
-    <w:p>
-      <w:pPr>
-        <w:rPr>
-          <w:sz w:val="32"/>
-          <w:szCs w:val="32"/>
-        </w:rPr>
-      </w:pPr>
-      <w:r>
-        <w:rPr>
-          <w:sz w:val="32"/>
-          <w:szCs w:val="32"/>
-        </w:rPr>
-        <w:pict w14:anchorId="32E32DF3">
-          <v:rect id="_x0000_i1115" style="width:0;height:1.5pt" o:hralign="center" o:hrstd="t" o:hr="t" fillcolor="#a0a0a0" stroked="f"/>
-        </w:pict>
-      </w:r>
-    </w:p>
-    <w:p>
-      <w:pPr>
-        <w:rPr>
-          <w:b/>
-          <w:bCs/>
-          <w:sz w:val="32"/>
-          <w:szCs w:val="32"/>
-        </w:rPr>
-      </w:pPr>
-      <w:r>
-        <w:rPr>
-          <w:b/>
-          <w:bCs/>
-          <w:sz w:val="32"/>
-          <w:szCs w:val="32"/>
-        </w:rPr>
-        <w:t>Test Case 5 – Logout Link</w:t>
-      </w:r>
-    </w:p>
-    <w:p>
-      <w:pPr>
-        <w:rPr>
-          <w:sz w:val="28"/>
-          <w:szCs w:val="28"/>
-        </w:rPr>
-      </w:pPr>
-      <w:r>
-        <w:rPr>
-          <w:b/>
-          <w:bCs/>
-          <w:sz w:val="32"/>
-          <w:szCs w:val="32"/>
-        </w:rPr>
-        <w:t>Objective:</w:t>
-      </w:r>
-      <w:r>
-        <w:rPr>
-          <w:sz w:val="32"/>
-          <w:szCs w:val="32"/>
-        </w:rPr>
-        <w:t xml:space="preserve"> </w:t>
-      </w:r>
-      <w:r>
-        <w:rPr>
-          <w:sz w:val="28"/>
-          <w:szCs w:val="28"/>
-        </w:rPr>
-        <w:t xml:space="preserve">Verify that the </w:t>
-      </w:r>
-      <w:r>
-        <w:rPr>
-          <w:b/>
-          <w:bCs/>
-          <w:sz w:val="28"/>
-          <w:szCs w:val="28"/>
-        </w:rPr>
-        <w:t>Logout</w:t>
-      </w:r>
-      <w:r>
-        <w:rPr>
-          <w:sz w:val="28"/>
-          <w:szCs w:val="28"/>
-        </w:rPr>
-        <w:t xml:space="preserve"> link redirects the user to the login page.</w:t>
-      </w:r>
-    </w:p>
-    <w:p>
-      <w:pPr>
-        <w:rPr>
-          <w:sz w:val="32"/>
-          <w:szCs w:val="32"/>
-        </w:rPr>
-      </w:pPr>
-      <w:r>
-        <w:rPr>
-          <w:b/>
-          <w:bCs/>
-          <w:sz w:val="32"/>
-          <w:szCs w:val="32"/>
-        </w:rPr>
-        <w:t>Steps:</w:t>
-      </w:r>
-    </w:p>
-    <w:p>
-      <w:pPr>
-        <w:numPr>
-          <w:ilvl w:val="0"/>
-          <w:numId w:val="11"/>
-        </w:numPr>
-        <w:rPr>
-          <w:sz w:val="28"/>
-          <w:szCs w:val="28"/>
-        </w:rPr>
-      </w:pPr>
-      <w:r>
-        <w:rPr>
-          <w:sz w:val="28"/>
-          <w:szCs w:val="28"/>
-        </w:rPr>
-        <w:t>Navigate to http://127.0.0.1:5500/HomePage.html.</w:t>
-      </w:r>
-    </w:p>
-    <w:p>
-      <w:pPr>
-        <w:numPr>
-          <w:ilvl w:val="0"/>
-          <w:numId w:val="11"/>
-        </w:numPr>
-        <w:rPr>
-          <w:sz w:val="28"/>
-          <w:szCs w:val="28"/>
-        </w:rPr>
-      </w:pPr>
-      <w:r>
-        <w:rPr>
-          <w:sz w:val="28"/>
-          <w:szCs w:val="28"/>
-        </w:rPr>
-        <w:t>Confirm that the user is on the Home Page.</w:t>
-      </w:r>
-    </w:p>
-    <w:p>
-      <w:pPr>
-        <w:numPr>
-          <w:ilvl w:val="0"/>
-          <w:numId w:val="11"/>
-        </w:numPr>
-        <w:rPr>
-          <w:sz w:val="28"/>
-          <w:szCs w:val="28"/>
-        </w:rPr>
-      </w:pPr>
-      <w:r>
-        <w:rPr>
-          <w:sz w:val="28"/>
-          <w:szCs w:val="28"/>
-        </w:rPr>
-        <w:t xml:space="preserve">Click the </w:t>
-      </w:r>
-      <w:r>
-        <w:rPr>
-          <w:b/>
-          <w:bCs/>
-          <w:sz w:val="28"/>
-          <w:szCs w:val="28"/>
-        </w:rPr>
-        <w:t>Menu</w:t>
-      </w:r>
-      <w:r>
-        <w:rPr>
-          <w:sz w:val="28"/>
-          <w:szCs w:val="28"/>
-        </w:rPr>
-        <w:t xml:space="preserve"> button to open the sidebar.</w:t>
-      </w:r>
-    </w:p>
-    <w:p>
-      <w:pPr>
-        <w:numPr>
-          <w:ilvl w:val="0"/>
-          <w:numId w:val="11"/>
-        </w:numPr>
-        <w:rPr>
-          <w:sz w:val="28"/>
-          <w:szCs w:val="28"/>
-        </w:rPr>
-      </w:pPr>
-      <w:r>
-        <w:rPr>
-          <w:sz w:val="28"/>
-          <w:szCs w:val="28"/>
-        </w:rPr>
-        <w:t xml:space="preserve">Click the </w:t>
-      </w:r>
-      <w:r>
-        <w:rPr>
-          <w:b/>
-          <w:bCs/>
-          <w:sz w:val="28"/>
-          <w:szCs w:val="28"/>
-        </w:rPr>
-        <w:t>Logout</w:t>
-      </w:r>
-      <w:r>
-        <w:rPr>
-          <w:sz w:val="28"/>
-          <w:szCs w:val="28"/>
-        </w:rPr>
-        <w:t xml:space="preserve"> link.</w:t>
-      </w:r>
-    </w:p>
-    <w:p>
-      <w:pPr>
-        <w:numPr>
-          <w:ilvl w:val="0"/>
-          <w:numId w:val="11"/>
-        </w:numPr>
-        <w:rPr>
-          <w:sz w:val="28"/>
-          <w:szCs w:val="28"/>
-        </w:rPr>
-      </w:pPr>
-      <w:r>
-        <w:rPr>
-          <w:sz w:val="28"/>
-          <w:szCs w:val="28"/>
-        </w:rPr>
-        <w:t>Verify that the URL changes to http://127.0.0.1:5500/loginPage.html.</w:t>
-      </w:r>
-    </w:p>
-    <w:p>
-      <w:pPr>
-        <w:rPr>
-          <w:sz w:val="32"/>
-          <w:szCs w:val="32"/>
-        </w:rPr>
-      </w:pPr>
-      <w:r>
-        <w:rPr>
-          <w:sz w:val="32"/>
-          <w:szCs w:val="32"/>
-        </w:rPr>
-        <w:pict w14:anchorId="506689A2">
-          <v:rect id="_x0000_i1116" style="width:0;height:1.5pt" o:hralign="center" o:hrstd="t" o:hr="t" fillcolor="#a0a0a0" stroked="f"/>
-        </w:pict>
-      </w:r>
-    </w:p>
-    <w:p>
-      <w:pPr>
-        <w:rPr>
-          <w:b/>
-          <w:bCs/>
-          <w:sz w:val="32"/>
-          <w:szCs w:val="32"/>
-        </w:rPr>
-      </w:pPr>
-      <w:r>
-        <w:rPr>
-          <w:b/>
-          <w:bCs/>
-          <w:sz w:val="32"/>
-          <w:szCs w:val="32"/>
-        </w:rPr>
-        <w:t>Test Case 6 – Print All Products Title</w:t>
-      </w:r>
-    </w:p>
-    <w:p>
-      <w:pPr>
-        <w:rPr>
-          <w:sz w:val="32"/>
-          <w:szCs w:val="32"/>
-        </w:rPr>
-      </w:pPr>
-      <w:r>
-        <w:rPr>
-          <w:b/>
-          <w:bCs/>
-          <w:sz w:val="32"/>
-          <w:szCs w:val="32"/>
-        </w:rPr>
-        <w:t>Objective:</w:t>
-      </w:r>
-      <w:r>
-        <w:rPr>
-          <w:sz w:val="32"/>
-          <w:szCs w:val="32"/>
-        </w:rPr>
-        <w:t xml:space="preserve"> </w:t>
-      </w:r>
-      <w:r>
-        <w:rPr>
-          <w:sz w:val="28"/>
-          <w:szCs w:val="28"/>
-        </w:rPr>
-        <w:t>Print the titles of all products listed on the Home Page for verification.</w:t>
-      </w:r>
-    </w:p>
-    <w:p>
-      <w:pPr>
-        <w:rPr>
-          <w:sz w:val="32"/>
-          <w:szCs w:val="32"/>
-        </w:rPr>
-      </w:pPr>
-      <w:r>
-        <w:rPr>
-          <w:b/>
-          <w:bCs/>
-          <w:sz w:val="32"/>
-          <w:szCs w:val="32"/>
-        </w:rPr>
-        <w:t>Steps:</w:t>
-      </w:r>
-    </w:p>
-    <w:p>
-      <w:pPr>
-        <w:numPr>
-          <w:ilvl w:val="0"/>
-          <w:numId w:val="12"/>
-        </w:numPr>
-        <w:rPr>
-          <w:sz w:val="28"/>
-          <w:szCs w:val="28"/>
-        </w:rPr>
-      </w:pPr>
-      <w:r>
-        <w:rPr>
-          <w:sz w:val="28"/>
-          <w:szCs w:val="28"/>
-        </w:rPr>
-        <w:t>Navigate to http://127.0.0.1:5500/HomePage.html.</w:t>
-      </w:r>
-    </w:p>
-    <w:p>
-      <w:pPr>
-        <w:numPr>
-          <w:ilvl w:val="0"/>
-          <w:numId w:val="12"/>
-        </w:numPr>
-        <w:rPr>
-          <w:sz w:val="28"/>
-          <w:szCs w:val="28"/>
-        </w:rPr>
-      </w:pPr>
-      <w:r>
-        <w:rPr>
-          <w:sz w:val="28"/>
-          <w:szCs w:val="28"/>
-        </w:rPr>
-        <w:t>Confirm that the user is on the Home Page.</w:t>
-      </w:r>
-    </w:p>
-    <w:p>
-      <w:pPr>
-        <w:numPr>
-          <w:ilvl w:val="0"/>
-          <w:numId w:val="12"/>
-        </w:numPr>
-        <w:rPr>
-          <w:sz w:val="28"/>
-          <w:szCs w:val="28"/>
-        </w:rPr>
-      </w:pPr>
-      <w:r>
-        <w:rPr>
-          <w:sz w:val="28"/>
-          <w:szCs w:val="28"/>
-        </w:rPr>
-        <w:lastRenderedPageBreak/>
-        <w:t>Extract and print the title of each product displayed on the page.</w:t>
-      </w:r>
-    </w:p>
-    <w:p>
-      <w:pPr>
-        <w:rPr>
-          <w:sz w:val="32"/>
-          <w:szCs w:val="32"/>
-          <w:lang w:val="en-US"/>
-        </w:rPr>
-      </w:pPr>
-    </w:p>
-    <w:p>
-      <w:pPr>
-        <w:jc w:val="center"/>
-        <w:rPr>
-          <w:b/>
-          <w:bCs/>
-          <w:sz w:val="32"/>
-          <w:szCs w:val="32"/>
-          <w:u w:val="single"/>
-        </w:rPr>
-      </w:pPr>
-      <w:proofErr w:type="spellStart"/>
-      <w:r>
-        <w:rPr>
-          <w:b/>
-          <w:bCs/>
-          <w:sz w:val="32"/>
-          <w:szCs w:val="32"/>
-          <w:u w:val="single"/>
-        </w:rPr>
-        <w:t>ProfilePage</w:t>
-      </w:r>
-      <w:proofErr w:type="spellEnd"/>
-      <w:r>
-        <w:rPr>
-          <w:b/>
-          <w:bCs/>
-          <w:sz w:val="32"/>
-          <w:szCs w:val="32"/>
-          <w:u w:val="single"/>
-        </w:rPr>
-        <w:t xml:space="preserve"> Test Cases</w:t>
-      </w:r>
-    </w:p>
-    <w:p>
-      <w:pPr>
-        <w:rPr>
-          <w:sz w:val="28"/>
-          <w:szCs w:val="28"/>
-        </w:rPr>
-      </w:pPr>
-      <w:r>
-        <w:rPr>
-          <w:sz w:val="28"/>
-          <w:szCs w:val="28"/>
-        </w:rPr>
-        <w:t xml:space="preserve">This section documents the test cases designed to verify the functionality of the </w:t>
-      </w:r>
-      <w:r>
-        <w:rPr>
-          <w:b/>
-          <w:bCs/>
-          <w:sz w:val="28"/>
-          <w:szCs w:val="28"/>
-        </w:rPr>
-        <w:t>Profile Page</w:t>
-      </w:r>
-      <w:r>
-        <w:rPr>
-          <w:sz w:val="28"/>
-          <w:szCs w:val="28"/>
-        </w:rPr>
-        <w:t xml:space="preserve"> in the web application. These tests validate that the user can update their profile information correctly.</w:t>
-      </w:r>
-    </w:p>
-    <w:p>
-      <w:pPr>
-        <w:rPr>
-          <w:sz w:val="32"/>
-          <w:szCs w:val="32"/>
-        </w:rPr>
-      </w:pPr>
-      <w:r>
-        <w:rPr>
-          <w:sz w:val="32"/>
-          <w:szCs w:val="32"/>
-        </w:rPr>
-        <w:pict w14:anchorId="469B84DD">
-          <v:rect id="_x0000_i1141" style="width:0;height:1.5pt" o:hralign="center" o:hrstd="t" o:hr="t" fillcolor="#a0a0a0" stroked="f"/>
-        </w:pict>
-      </w:r>
-    </w:p>
-    <w:p>
-      <w:pPr>
-        <w:rPr>
-          <w:b/>
-          <w:bCs/>
-          <w:sz w:val="32"/>
-          <w:szCs w:val="32"/>
-        </w:rPr>
-      </w:pPr>
-      <w:r>
-        <w:rPr>
-          <w:b/>
-          <w:bCs/>
-          <w:sz w:val="32"/>
-          <w:szCs w:val="32"/>
-        </w:rPr>
-        <w:t>Test Case 1 – Profile Page Title</w:t>
-      </w:r>
-    </w:p>
-    <w:p>
-      <w:pPr>
-        <w:rPr>
-          <w:sz w:val="28"/>
-          <w:szCs w:val="28"/>
-        </w:rPr>
-      </w:pPr>
-      <w:r>
-        <w:rPr>
-          <w:b/>
-          <w:bCs/>
-          <w:sz w:val="32"/>
-          <w:szCs w:val="32"/>
-        </w:rPr>
-        <w:t>Objective:</w:t>
-      </w:r>
-      <w:r>
-        <w:rPr>
-          <w:sz w:val="32"/>
-          <w:szCs w:val="32"/>
-        </w:rPr>
-        <w:t xml:space="preserve"> </w:t>
-      </w:r>
-      <w:r>
-        <w:rPr>
-          <w:sz w:val="28"/>
-          <w:szCs w:val="28"/>
-        </w:rPr>
-        <w:t>Verify the title of the Profile Page.</w:t>
-      </w:r>
-    </w:p>
-    <w:p>
-      <w:pPr>
-        <w:rPr>
-          <w:sz w:val="32"/>
-          <w:szCs w:val="32"/>
-        </w:rPr>
-      </w:pPr>
-      <w:r>
-        <w:rPr>
-          <w:b/>
-          <w:bCs/>
-          <w:sz w:val="32"/>
-          <w:szCs w:val="32"/>
-        </w:rPr>
-        <w:t>Steps:</w:t>
-      </w:r>
-    </w:p>
-    <w:p>
-      <w:pPr>
-        <w:numPr>
-          <w:ilvl w:val="0"/>
-          <w:numId w:val="13"/>
-        </w:numPr>
-        <w:rPr>
-          <w:sz w:val="28"/>
-          <w:szCs w:val="28"/>
-        </w:rPr>
-      </w:pPr>
-      <w:r>
-        <w:rPr>
-          <w:sz w:val="28"/>
-          <w:szCs w:val="28"/>
-        </w:rPr>
-        <w:t>Navigate to http://127.0.0.1:5500/profilePage.html.</w:t>
-      </w:r>
-    </w:p>
-    <w:p>
-      <w:pPr>
-        <w:numPr>
-          <w:ilvl w:val="0"/>
-          <w:numId w:val="13"/>
-        </w:numPr>
-        <w:rPr>
-          <w:sz w:val="28"/>
-          <w:szCs w:val="28"/>
-        </w:rPr>
-      </w:pPr>
-      <w:r>
-        <w:rPr>
-          <w:sz w:val="28"/>
-          <w:szCs w:val="28"/>
-        </w:rPr>
-        <w:t>Confirm that the user is on the Profile Page.</w:t>
-      </w:r>
-    </w:p>
-    <w:p>
-      <w:pPr>
-        <w:numPr>
-          <w:ilvl w:val="0"/>
-          <w:numId w:val="13"/>
-        </w:numPr>
-        <w:rPr>
-          <w:sz w:val="28"/>
-          <w:szCs w:val="28"/>
-        </w:rPr>
-      </w:pPr>
-      <w:r>
-        <w:rPr>
-          <w:sz w:val="28"/>
-          <w:szCs w:val="28"/>
-        </w:rPr>
-        <w:t>Verify that the page title is "Profile Page".</w:t>
-      </w:r>
-    </w:p>
-    <w:p>
-      <w:pPr>
-        <w:rPr>
-          <w:sz w:val="32"/>
-          <w:szCs w:val="32"/>
-        </w:rPr>
-      </w:pPr>
-      <w:r>
-        <w:rPr>
-          <w:sz w:val="32"/>
-          <w:szCs w:val="32"/>
-        </w:rPr>
-        <w:pict w14:anchorId="5744F663">
-          <v:rect id="_x0000_i1142" style="width:0;height:1.5pt" o:hralign="center" o:hrstd="t" o:hr="t" fillcolor="#a0a0a0" stroked="f"/>
-        </w:pict>
-      </w:r>
-    </w:p>
-    <w:p>
-      <w:pPr>
-        <w:rPr>
-          <w:b/>
-          <w:bCs/>
-          <w:sz w:val="32"/>
-          <w:szCs w:val="32"/>
-        </w:rPr>
-      </w:pPr>
-      <w:r>
-        <w:rPr>
-          <w:b/>
-          <w:bCs/>
-          <w:sz w:val="32"/>
-          <w:szCs w:val="32"/>
-        </w:rPr>
-        <w:t>Test Case 2 – Heading</w:t>
-      </w:r>
-    </w:p>
-    <w:p>
-      <w:pPr>
-        <w:rPr>
-          <w:sz w:val="28"/>
-          <w:szCs w:val="28"/>
-        </w:rPr>
-      </w:pPr>
-      <w:r>
-        <w:rPr>
-          <w:b/>
-          <w:bCs/>
-          <w:sz w:val="32"/>
-          <w:szCs w:val="32"/>
-        </w:rPr>
-        <w:t>Objective:</w:t>
-      </w:r>
-      <w:r>
-        <w:rPr>
-          <w:sz w:val="32"/>
-          <w:szCs w:val="32"/>
-        </w:rPr>
-        <w:t xml:space="preserve"> </w:t>
-      </w:r>
-      <w:r>
-        <w:rPr>
-          <w:sz w:val="28"/>
-          <w:szCs w:val="28"/>
-        </w:rPr>
-        <w:t>Ensure the correct heading appears on the Profile Page.</w:t>
-      </w:r>
-    </w:p>
-    <w:p>
-      <w:pPr>
-        <w:rPr>
-          <w:sz w:val="32"/>
-          <w:szCs w:val="32"/>
-        </w:rPr>
-      </w:pPr>
-      <w:r>
-        <w:rPr>
-          <w:b/>
-          <w:bCs/>
-          <w:sz w:val="32"/>
-          <w:szCs w:val="32"/>
-        </w:rPr>
-        <w:t>Steps:</w:t>
-      </w:r>
-    </w:p>
-    <w:p>
-      <w:pPr>
-        <w:numPr>
-          <w:ilvl w:val="0"/>
-          <w:numId w:val="14"/>
-        </w:numPr>
-        <w:rPr>
-          <w:sz w:val="28"/>
-          <w:szCs w:val="28"/>
-        </w:rPr>
-      </w:pPr>
-      <w:r>
-        <w:rPr>
-          <w:sz w:val="28"/>
-          <w:szCs w:val="28"/>
-        </w:rPr>
-        <w:t>Navigate to http://127.0.0.1:5500/profilePage.html.</w:t>
-      </w:r>
-    </w:p>
-    <w:p>
-      <w:pPr>
-        <w:numPr>
-          <w:ilvl w:val="0"/>
-          <w:numId w:val="14"/>
-        </w:numPr>
-        <w:rPr>
-          <w:sz w:val="28"/>
-          <w:szCs w:val="28"/>
-        </w:rPr>
-      </w:pPr>
-      <w:r>
-        <w:rPr>
-          <w:sz w:val="28"/>
-          <w:szCs w:val="28"/>
-        </w:rPr>
-        <w:t>Confirm that the user is on the Profile Page.</w:t>
-      </w:r>
-    </w:p>
-    <w:p>
-      <w:pPr>
-        <w:numPr>
-          <w:ilvl w:val="0"/>
-          <w:numId w:val="14"/>
-        </w:numPr>
-        <w:rPr>
-          <w:sz w:val="32"/>
-          <w:szCs w:val="32"/>
-        </w:rPr>
-      </w:pPr>
-      <w:r>
-        <w:rPr>
-          <w:sz w:val="28"/>
-          <w:szCs w:val="28"/>
-        </w:rPr>
-        <w:t>Verify the main heading is "Update Profile".</w:t>
-      </w:r>
-    </w:p>
-    <w:p>
-      <w:pPr>
-        <w:rPr>
-          <w:sz w:val="32"/>
-          <w:szCs w:val="32"/>
-        </w:rPr>
-      </w:pPr>
-      <w:r>
-        <w:rPr>
-          <w:sz w:val="32"/>
-          <w:szCs w:val="32"/>
-        </w:rPr>
-        <w:pict w14:anchorId="0BAD2795">
-          <v:rect id="_x0000_i1143" style="width:0;height:1.5pt" o:hralign="center" o:hrstd="t" o:hr="t" fillcolor="#a0a0a0" stroked="f"/>
-        </w:pict>
-      </w:r>
-    </w:p>
-    <w:p>
-      <w:pPr>
-        <w:rPr>
-          <w:b/>
-          <w:bCs/>
-          <w:sz w:val="32"/>
-          <w:szCs w:val="32"/>
-        </w:rPr>
-      </w:pPr>
-      <w:r>
-        <w:rPr>
-          <w:b/>
-          <w:bCs/>
-          <w:sz w:val="32"/>
-          <w:szCs w:val="32"/>
-        </w:rPr>
-        <w:t>Test Case 3 – Edit the Profile</w:t>
-      </w:r>
-    </w:p>
-    <w:p>
-      <w:pPr>
-        <w:rPr>
-          <w:sz w:val="28"/>
-          <w:szCs w:val="28"/>
-        </w:rPr>
-      </w:pPr>
-      <w:r>
-        <w:rPr>
-          <w:b/>
-          <w:bCs/>
-          <w:sz w:val="32"/>
-          <w:szCs w:val="32"/>
-        </w:rPr>
-        <w:t>Objective:</w:t>
-      </w:r>
-      <w:r>
-        <w:rPr>
-          <w:sz w:val="32"/>
-          <w:szCs w:val="32"/>
-        </w:rPr>
-        <w:t xml:space="preserve"> </w:t>
-      </w:r>
-      <w:r>
-        <w:rPr>
-          <w:sz w:val="28"/>
-          <w:szCs w:val="28"/>
-        </w:rPr>
         <w:t>Test the ability to edit and submit profile details successfully.</w:t>
       </w:r>
     </w:p>
     <w:p>
       <w:pPr>
         <w:rPr>
-          <w:sz w:val="28"/>
-          <w:szCs w:val="28"/>
-        </w:rPr>
-      </w:pPr>
-    </w:p>
-    <w:p>
-      <w:pPr>
-        <w:rPr>
-          <w:sz w:val="32"/>
-          <w:szCs w:val="32"/>
-        </w:rPr>
-      </w:pPr>
-      <w:r>
-        <w:rPr>
-          <w:b/>
-          <w:bCs/>
-          <w:sz w:val="32"/>
-          <w:szCs w:val="32"/>
-        </w:rPr>
-        <w:lastRenderedPageBreak/>
+          <w:sz w:val="32"/>
+          <w:szCs w:val="32"/>
+        </w:rPr>
+      </w:pPr>
+      <w:r>
+        <w:rPr>
+          <w:b/>
+          <w:bCs/>
+          <w:sz w:val="32"/>
+          <w:szCs w:val="32"/>
+        </w:rPr>
         <w:t>Steps:</w:t>
       </w:r>
     </w:p>
@@ -3036,23 +2992,7 @@
           <w:sz w:val="28"/>
           <w:szCs w:val="28"/>
         </w:rPr>
-        <w:t xml:space="preserve">Address: "358, </w:t>
-      </w:r>
-      <w:proofErr w:type="spellStart"/>
-      <w:r>
-        <w:rPr>
-          <w:sz w:val="28"/>
-          <w:szCs w:val="28"/>
-        </w:rPr>
-        <w:t>Sukravarpet</w:t>
-      </w:r>
-      <w:proofErr w:type="spellEnd"/>
-      <w:r>
-        <w:rPr>
-          <w:sz w:val="28"/>
-          <w:szCs w:val="28"/>
-        </w:rPr>
-        <w:t xml:space="preserve"> Street, Coimbatore-641001"</w:t>
+        <w:t>Address: "358, Sukravarpet Street, Coimbatore-641001"</w:t>
       </w:r>
     </w:p>
     <w:p>
@@ -3117,7 +3057,6 @@
           <w:u w:val="single"/>
         </w:rPr>
       </w:pPr>
-      <w:proofErr w:type="spellStart"/>
       <w:r>
         <w:rPr>
           <w:b/>
@@ -3126,18 +3065,7 @@
           <w:szCs w:val="32"/>
           <w:u w:val="single"/>
         </w:rPr>
-        <w:t>CartPage</w:t>
-      </w:r>
-      <w:proofErr w:type="spellEnd"/>
-      <w:r>
-        <w:rPr>
-          <w:b/>
-          <w:bCs/>
-          <w:sz w:val="32"/>
-          <w:szCs w:val="32"/>
-          <w:u w:val="single"/>
-        </w:rPr>
-        <w:t xml:space="preserve"> Test Cases</w:t>
+        <w:t>CartPage Test Cases</w:t>
       </w:r>
     </w:p>
     <w:p>
@@ -3184,7 +3112,7 @@
           <w:szCs w:val="32"/>
         </w:rPr>
         <w:pict w14:anchorId="663BAAF0">
-          <v:rect id="_x0000_i1177" style="width:0;height:1.5pt" o:hralign="center" o:hrstd="t" o:hr="t" fillcolor="#a0a0a0" stroked="f"/>
+          <v:rect id="_x0000_i1040" style="width:0;height:1.5pt" o:hralign="center" o:hrstd="t" o:hr="t" fillcolor="#a0a0a0" stroked="f"/>
         </w:pict>
       </w:r>
     </w:p>
@@ -3325,7 +3253,7 @@
           <w:szCs w:val="32"/>
         </w:rPr>
         <w:pict w14:anchorId="1A19A2C4">
-          <v:rect id="_x0000_i1178" style="width:0;height:1.5pt" o:hralign="center" o:hrstd="t" o:hr="t" fillcolor="#a0a0a0" stroked="f"/>
+          <v:rect id="_x0000_i1041" style="width:0;height:1.5pt" o:hralign="center" o:hrstd="t" o:hr="t" fillcolor="#a0a0a0" stroked="f"/>
         </w:pict>
       </w:r>
     </w:p>
@@ -3345,6 +3273,7 @@
           <w:sz w:val="32"/>
           <w:szCs w:val="32"/>
         </w:rPr>
+        <w:lastRenderedPageBreak/>
         <w:t>Test Case 2 – Heading</w:t>
       </w:r>
     </w:p>
@@ -3393,205 +3322,470 @@
           <w:sz w:val="32"/>
           <w:szCs w:val="32"/>
         </w:rPr>
+        <w:t>Steps:</w:t>
+      </w:r>
+    </w:p>
+    <w:p>
+      <w:pPr>
+        <w:numPr>
+          <w:ilvl w:val="0"/>
+          <w:numId w:val="17"/>
+        </w:numPr>
+        <w:rPr>
+          <w:sz w:val="28"/>
+          <w:szCs w:val="28"/>
+        </w:rPr>
+      </w:pPr>
+      <w:r>
+        <w:rPr>
+          <w:sz w:val="28"/>
+          <w:szCs w:val="28"/>
+        </w:rPr>
+        <w:t>Navigate to the URL http://127.0.0.1:5500/cartPage.html.</w:t>
+      </w:r>
+    </w:p>
+    <w:p>
+      <w:pPr>
+        <w:numPr>
+          <w:ilvl w:val="0"/>
+          <w:numId w:val="17"/>
+        </w:numPr>
+        <w:rPr>
+          <w:sz w:val="28"/>
+          <w:szCs w:val="28"/>
+        </w:rPr>
+      </w:pPr>
+      <w:r>
+        <w:rPr>
+          <w:sz w:val="28"/>
+          <w:szCs w:val="28"/>
+        </w:rPr>
+        <w:t>Confirm that the user is on the Cart Page.</w:t>
+      </w:r>
+    </w:p>
+    <w:p>
+      <w:pPr>
+        <w:numPr>
+          <w:ilvl w:val="0"/>
+          <w:numId w:val="17"/>
+        </w:numPr>
+        <w:rPr>
+          <w:sz w:val="28"/>
+          <w:szCs w:val="28"/>
+        </w:rPr>
+      </w:pPr>
+      <w:r>
+        <w:rPr>
+          <w:sz w:val="28"/>
+          <w:szCs w:val="28"/>
+        </w:rPr>
+        <w:t>Verify that the heading is "Your Cart".</w:t>
+      </w:r>
+    </w:p>
+    <w:p>
+      <w:pPr>
+        <w:rPr>
+          <w:sz w:val="32"/>
+          <w:szCs w:val="32"/>
+        </w:rPr>
+      </w:pPr>
+      <w:r>
+        <w:rPr>
+          <w:sz w:val="32"/>
+          <w:szCs w:val="32"/>
+        </w:rPr>
+        <w:pict w14:anchorId="6485EA0E">
+          <v:rect id="_x0000_i1042" style="width:0;height:1.5pt" o:hralign="center" o:hrstd="t" o:hr="t" fillcolor="#a0a0a0" stroked="f"/>
+        </w:pict>
+      </w:r>
+    </w:p>
+    <w:p>
+      <w:pPr>
+        <w:rPr>
+          <w:b/>
+          <w:bCs/>
+          <w:sz w:val="32"/>
+          <w:szCs w:val="32"/>
+        </w:rPr>
+      </w:pPr>
+      <w:r>
+        <w:rPr>
+          <w:b/>
+          <w:bCs/>
+          <w:sz w:val="32"/>
+          <w:szCs w:val="32"/>
+        </w:rPr>
+        <w:t>Test Case 3 – Add the Products to the Cart</w:t>
+      </w:r>
+    </w:p>
+    <w:p>
+      <w:pPr>
+        <w:rPr>
+          <w:sz w:val="28"/>
+          <w:szCs w:val="28"/>
+        </w:rPr>
+      </w:pPr>
+      <w:r>
+        <w:rPr>
+          <w:b/>
+          <w:bCs/>
+          <w:sz w:val="32"/>
+          <w:szCs w:val="32"/>
+        </w:rPr>
+        <w:t>Objective:</w:t>
+      </w:r>
+      <w:r>
+        <w:rPr>
+          <w:sz w:val="32"/>
+          <w:szCs w:val="32"/>
+        </w:rPr>
+        <w:t xml:space="preserve"> </w:t>
+      </w:r>
+      <w:r>
+        <w:rPr>
+          <w:sz w:val="28"/>
+          <w:szCs w:val="28"/>
+        </w:rPr>
+        <w:t>Test the functionality of adding products to the cart and verifying their presence in the cart.</w:t>
+      </w:r>
+    </w:p>
+    <w:p>
+      <w:pPr>
+        <w:rPr>
+          <w:sz w:val="32"/>
+          <w:szCs w:val="32"/>
+        </w:rPr>
+      </w:pPr>
+      <w:r>
+        <w:rPr>
+          <w:b/>
+          <w:bCs/>
+          <w:sz w:val="32"/>
+          <w:szCs w:val="32"/>
+        </w:rPr>
+        <w:t>Steps:</w:t>
+      </w:r>
+    </w:p>
+    <w:p>
+      <w:pPr>
+        <w:numPr>
+          <w:ilvl w:val="0"/>
+          <w:numId w:val="18"/>
+        </w:numPr>
+        <w:rPr>
+          <w:sz w:val="28"/>
+          <w:szCs w:val="28"/>
+        </w:rPr>
+      </w:pPr>
+      <w:r>
+        <w:rPr>
+          <w:sz w:val="28"/>
+          <w:szCs w:val="28"/>
+        </w:rPr>
+        <w:t>Navigate to the Home Page at http://127.0.0.1:5500/homePage.html.</w:t>
+      </w:r>
+    </w:p>
+    <w:p>
+      <w:pPr>
+        <w:numPr>
+          <w:ilvl w:val="0"/>
+          <w:numId w:val="18"/>
+        </w:numPr>
+        <w:rPr>
+          <w:sz w:val="28"/>
+          <w:szCs w:val="28"/>
+        </w:rPr>
+      </w:pPr>
+      <w:r>
+        <w:rPr>
+          <w:sz w:val="28"/>
+          <w:szCs w:val="28"/>
+        </w:rPr>
+        <w:t>Confirm that the user is on the Home Page.</w:t>
+      </w:r>
+    </w:p>
+    <w:p>
+      <w:pPr>
+        <w:numPr>
+          <w:ilvl w:val="0"/>
+          <w:numId w:val="18"/>
+        </w:numPr>
+        <w:rPr>
+          <w:sz w:val="28"/>
+          <w:szCs w:val="28"/>
+        </w:rPr>
+      </w:pPr>
+      <w:r>
+        <w:rPr>
+          <w:sz w:val="28"/>
+          <w:szCs w:val="28"/>
+        </w:rPr>
+        <w:t xml:space="preserve">Click the </w:t>
+      </w:r>
+      <w:r>
+        <w:rPr>
+          <w:b/>
+          <w:bCs/>
+          <w:sz w:val="28"/>
+          <w:szCs w:val="28"/>
+        </w:rPr>
+        <w:t>Add to Cart</w:t>
+      </w:r>
+      <w:r>
+        <w:rPr>
+          <w:sz w:val="28"/>
+          <w:szCs w:val="28"/>
+        </w:rPr>
+        <w:t xml:space="preserve"> button on a product.</w:t>
+      </w:r>
+    </w:p>
+    <w:p>
+      <w:pPr>
+        <w:numPr>
+          <w:ilvl w:val="0"/>
+          <w:numId w:val="18"/>
+        </w:numPr>
+        <w:rPr>
+          <w:sz w:val="28"/>
+          <w:szCs w:val="28"/>
+        </w:rPr>
+      </w:pPr>
+      <w:r>
+        <w:rPr>
+          <w:sz w:val="28"/>
+          <w:szCs w:val="28"/>
+        </w:rPr>
+        <w:t xml:space="preserve">Click on the </w:t>
+      </w:r>
+      <w:r>
+        <w:rPr>
+          <w:b/>
+          <w:bCs/>
+          <w:sz w:val="28"/>
+          <w:szCs w:val="28"/>
+        </w:rPr>
+        <w:t>Menu</w:t>
+      </w:r>
+      <w:r>
+        <w:rPr>
+          <w:sz w:val="28"/>
+          <w:szCs w:val="28"/>
+        </w:rPr>
+        <w:t xml:space="preserve"> button to open the navigation menu.</w:t>
+      </w:r>
+    </w:p>
+    <w:p>
+      <w:pPr>
+        <w:numPr>
+          <w:ilvl w:val="0"/>
+          <w:numId w:val="18"/>
+        </w:numPr>
+        <w:rPr>
+          <w:sz w:val="28"/>
+          <w:szCs w:val="28"/>
+        </w:rPr>
+      </w:pPr>
+      <w:r>
+        <w:rPr>
+          <w:sz w:val="28"/>
+          <w:szCs w:val="28"/>
+        </w:rPr>
+        <w:t xml:space="preserve">Click on the </w:t>
+      </w:r>
+      <w:r>
+        <w:rPr>
+          <w:b/>
+          <w:bCs/>
+          <w:sz w:val="28"/>
+          <w:szCs w:val="28"/>
+        </w:rPr>
+        <w:t>Cart Link</w:t>
+      </w:r>
+      <w:r>
+        <w:rPr>
+          <w:sz w:val="28"/>
+          <w:szCs w:val="28"/>
+        </w:rPr>
+        <w:t xml:space="preserve"> to open the Cart Page.</w:t>
+      </w:r>
+    </w:p>
+    <w:p>
+      <w:pPr>
+        <w:numPr>
+          <w:ilvl w:val="0"/>
+          <w:numId w:val="18"/>
+        </w:numPr>
+        <w:rPr>
+          <w:sz w:val="28"/>
+          <w:szCs w:val="28"/>
+        </w:rPr>
+      </w:pPr>
+      <w:r>
+        <w:rPr>
+          <w:sz w:val="28"/>
+          <w:szCs w:val="28"/>
+        </w:rPr>
+        <w:t>Confirm that the user is redirected to the Cart Page.</w:t>
+      </w:r>
+    </w:p>
+    <w:p>
+      <w:pPr>
+        <w:numPr>
+          <w:ilvl w:val="0"/>
+          <w:numId w:val="18"/>
+        </w:numPr>
+        <w:rPr>
+          <w:sz w:val="28"/>
+          <w:szCs w:val="28"/>
+        </w:rPr>
+      </w:pPr>
+      <w:r>
+        <w:rPr>
+          <w:sz w:val="28"/>
+          <w:szCs w:val="28"/>
+        </w:rPr>
+        <w:t>Verify that the product added earlier is present in the cart.</w:t>
+      </w:r>
+    </w:p>
+    <w:p>
+      <w:pPr>
+        <w:rPr>
+          <w:sz w:val="32"/>
+          <w:szCs w:val="32"/>
+        </w:rPr>
+      </w:pPr>
+      <w:r>
+        <w:rPr>
+          <w:sz w:val="32"/>
+          <w:szCs w:val="32"/>
+        </w:rPr>
+        <w:pict w14:anchorId="0071056A">
+          <v:rect id="_x0000_i1043" style="width:0;height:1.5pt" o:hralign="center" o:hrstd="t" o:hr="t" fillcolor="#a0a0a0" stroked="f"/>
+        </w:pict>
+      </w:r>
+    </w:p>
+    <w:p>
+      <w:pPr>
+        <w:rPr>
+          <w:b/>
+          <w:bCs/>
+          <w:sz w:val="32"/>
+          <w:szCs w:val="32"/>
+        </w:rPr>
+      </w:pPr>
+      <w:r>
+        <w:rPr>
+          <w:b/>
+          <w:bCs/>
+          <w:sz w:val="32"/>
+          <w:szCs w:val="32"/>
+        </w:rPr>
+        <w:t>Test Case 4 – Remove the Products from the Cart</w:t>
+      </w:r>
+    </w:p>
+    <w:p>
+      <w:pPr>
+        <w:rPr>
+          <w:sz w:val="28"/>
+          <w:szCs w:val="28"/>
+        </w:rPr>
+      </w:pPr>
+      <w:r>
+        <w:rPr>
+          <w:b/>
+          <w:bCs/>
+          <w:sz w:val="32"/>
+          <w:szCs w:val="32"/>
+        </w:rPr>
+        <w:t>Objective:</w:t>
+      </w:r>
+      <w:r>
+        <w:rPr>
+          <w:sz w:val="32"/>
+          <w:szCs w:val="32"/>
+        </w:rPr>
+        <w:t xml:space="preserve"> </w:t>
+      </w:r>
+      <w:r>
+        <w:rPr>
+          <w:sz w:val="28"/>
+          <w:szCs w:val="28"/>
+        </w:rPr>
+        <w:t>Test the functionality of removing products from the cart.</w:t>
+      </w:r>
+    </w:p>
+    <w:p>
+      <w:pPr>
+        <w:rPr>
+          <w:sz w:val="32"/>
+          <w:szCs w:val="32"/>
+        </w:rPr>
+      </w:pPr>
+      <w:r>
+        <w:rPr>
+          <w:b/>
+          <w:bCs/>
+          <w:sz w:val="32"/>
+          <w:szCs w:val="32"/>
+        </w:rPr>
+        <w:t>Steps:</w:t>
+      </w:r>
+    </w:p>
+    <w:p>
+      <w:pPr>
+        <w:numPr>
+          <w:ilvl w:val="0"/>
+          <w:numId w:val="19"/>
+        </w:numPr>
+        <w:rPr>
+          <w:sz w:val="28"/>
+          <w:szCs w:val="28"/>
+        </w:rPr>
+      </w:pPr>
+      <w:r>
+        <w:rPr>
+          <w:sz w:val="28"/>
+          <w:szCs w:val="28"/>
+        </w:rPr>
+        <w:t>Navigate to the Home Page at http://127.0.0.1:5500/homePage.html.</w:t>
+      </w:r>
+    </w:p>
+    <w:p>
+      <w:pPr>
+        <w:numPr>
+          <w:ilvl w:val="0"/>
+          <w:numId w:val="19"/>
+        </w:numPr>
+        <w:rPr>
+          <w:sz w:val="28"/>
+          <w:szCs w:val="28"/>
+        </w:rPr>
+      </w:pPr>
+      <w:r>
+        <w:rPr>
+          <w:sz w:val="28"/>
+          <w:szCs w:val="28"/>
+        </w:rPr>
+        <w:t>Confirm that the user is on the Home Page.</w:t>
+      </w:r>
+    </w:p>
+    <w:p>
+      <w:pPr>
+        <w:numPr>
+          <w:ilvl w:val="0"/>
+          <w:numId w:val="19"/>
+        </w:numPr>
+        <w:rPr>
+          <w:sz w:val="28"/>
+          <w:szCs w:val="28"/>
+        </w:rPr>
+      </w:pPr>
+      <w:r>
+        <w:rPr>
+          <w:sz w:val="28"/>
+          <w:szCs w:val="28"/>
+        </w:rPr>
         <w:lastRenderedPageBreak/>
-        <w:t>Steps:</w:t>
-      </w:r>
-    </w:p>
-    <w:p>
-      <w:pPr>
-        <w:numPr>
-          <w:ilvl w:val="0"/>
-          <w:numId w:val="17"/>
-        </w:numPr>
-        <w:rPr>
-          <w:sz w:val="28"/>
-          <w:szCs w:val="28"/>
-        </w:rPr>
-      </w:pPr>
-      <w:r>
-        <w:rPr>
-          <w:sz w:val="28"/>
-          <w:szCs w:val="28"/>
-        </w:rPr>
-        <w:t>Navigate to the URL http://127.0.0.1:5500/cartPage.html.</w:t>
-      </w:r>
-    </w:p>
-    <w:p>
-      <w:pPr>
-        <w:numPr>
-          <w:ilvl w:val="0"/>
-          <w:numId w:val="17"/>
-        </w:numPr>
-        <w:rPr>
-          <w:sz w:val="28"/>
-          <w:szCs w:val="28"/>
-        </w:rPr>
-      </w:pPr>
-      <w:r>
-        <w:rPr>
-          <w:sz w:val="28"/>
-          <w:szCs w:val="28"/>
-        </w:rPr>
-        <w:t>Confirm that the user is on the Cart Page.</w:t>
-      </w:r>
-    </w:p>
-    <w:p>
-      <w:pPr>
-        <w:numPr>
-          <w:ilvl w:val="0"/>
-          <w:numId w:val="17"/>
-        </w:numPr>
-        <w:rPr>
-          <w:sz w:val="28"/>
-          <w:szCs w:val="28"/>
-        </w:rPr>
-      </w:pPr>
-      <w:r>
-        <w:rPr>
-          <w:sz w:val="28"/>
-          <w:szCs w:val="28"/>
-        </w:rPr>
-        <w:t>Verify that the heading is "Your Cart".</w:t>
-      </w:r>
-    </w:p>
-    <w:p>
-      <w:pPr>
-        <w:rPr>
-          <w:sz w:val="32"/>
-          <w:szCs w:val="32"/>
-        </w:rPr>
-      </w:pPr>
-      <w:r>
-        <w:rPr>
-          <w:sz w:val="32"/>
-          <w:szCs w:val="32"/>
-        </w:rPr>
-        <w:pict w14:anchorId="6485EA0E">
-          <v:rect id="_x0000_i1179" style="width:0;height:1.5pt" o:hralign="center" o:hrstd="t" o:hr="t" fillcolor="#a0a0a0" stroked="f"/>
-        </w:pict>
-      </w:r>
-    </w:p>
-    <w:p>
-      <w:pPr>
-        <w:rPr>
-          <w:b/>
-          <w:bCs/>
-          <w:sz w:val="32"/>
-          <w:szCs w:val="32"/>
-        </w:rPr>
-      </w:pPr>
-      <w:r>
-        <w:rPr>
-          <w:b/>
-          <w:bCs/>
-          <w:sz w:val="32"/>
-          <w:szCs w:val="32"/>
-        </w:rPr>
-        <w:t>Test Case 3 – Add the Products to the Cart</w:t>
-      </w:r>
-    </w:p>
-    <w:p>
-      <w:pPr>
-        <w:rPr>
-          <w:sz w:val="28"/>
-          <w:szCs w:val="28"/>
-        </w:rPr>
-      </w:pPr>
-      <w:r>
-        <w:rPr>
-          <w:b/>
-          <w:bCs/>
-          <w:sz w:val="32"/>
-          <w:szCs w:val="32"/>
-        </w:rPr>
-        <w:t>Objective:</w:t>
-      </w:r>
-      <w:r>
-        <w:rPr>
-          <w:sz w:val="32"/>
-          <w:szCs w:val="32"/>
-        </w:rPr>
-        <w:t xml:space="preserve"> </w:t>
-      </w:r>
-      <w:r>
-        <w:rPr>
-          <w:sz w:val="28"/>
-          <w:szCs w:val="28"/>
-        </w:rPr>
-        <w:t>Test the functionality of adding products to the cart and verifying their presence in the cart.</w:t>
-      </w:r>
-    </w:p>
-    <w:p>
-      <w:pPr>
-        <w:rPr>
-          <w:sz w:val="32"/>
-          <w:szCs w:val="32"/>
-        </w:rPr>
-      </w:pPr>
-      <w:r>
-        <w:rPr>
-          <w:b/>
-          <w:bCs/>
-          <w:sz w:val="32"/>
-          <w:szCs w:val="32"/>
-        </w:rPr>
-        <w:t>Steps:</w:t>
-      </w:r>
-    </w:p>
-    <w:p>
-      <w:pPr>
-        <w:numPr>
-          <w:ilvl w:val="0"/>
-          <w:numId w:val="18"/>
-        </w:numPr>
-        <w:rPr>
-          <w:sz w:val="28"/>
-          <w:szCs w:val="28"/>
-        </w:rPr>
-      </w:pPr>
-      <w:r>
-        <w:rPr>
-          <w:sz w:val="28"/>
-          <w:szCs w:val="28"/>
-        </w:rPr>
-        <w:t>Navigate to the Home Page at http://127.0.0.1:5500/homePage.html.</w:t>
-      </w:r>
-    </w:p>
-    <w:p>
-      <w:pPr>
-        <w:numPr>
-          <w:ilvl w:val="0"/>
-          <w:numId w:val="18"/>
-        </w:numPr>
-        <w:rPr>
-          <w:sz w:val="28"/>
-          <w:szCs w:val="28"/>
-        </w:rPr>
-      </w:pPr>
-      <w:r>
-        <w:rPr>
-          <w:sz w:val="28"/>
-          <w:szCs w:val="28"/>
-        </w:rPr>
-        <w:t>Confirm that the user is on the Home Page.</w:t>
-      </w:r>
-    </w:p>
-    <w:p>
-      <w:pPr>
-        <w:numPr>
-          <w:ilvl w:val="0"/>
-          <w:numId w:val="18"/>
-        </w:numPr>
-        <w:rPr>
-          <w:sz w:val="28"/>
-          <w:szCs w:val="28"/>
-        </w:rPr>
-      </w:pPr>
-      <w:r>
-        <w:rPr>
-          <w:sz w:val="28"/>
-          <w:szCs w:val="28"/>
-        </w:rPr>
         <w:t xml:space="preserve">Click the </w:t>
       </w:r>
       <w:r>
@@ -3615,7 +3809,7 @@
       <w:pPr>
         <w:numPr>
           <w:ilvl w:val="0"/>
-          <w:numId w:val="18"/>
+          <w:numId w:val="19"/>
         </w:numPr>
         <w:rPr>
           <w:sz w:val="28"/>
@@ -3650,7 +3844,7 @@
       <w:pPr>
         <w:numPr>
           <w:ilvl w:val="0"/>
-          <w:numId w:val="18"/>
+          <w:numId w:val="19"/>
         </w:numPr>
         <w:rPr>
           <w:sz w:val="28"/>
@@ -3685,7 +3879,7 @@
       <w:pPr>
         <w:numPr>
           <w:ilvl w:val="0"/>
-          <w:numId w:val="18"/>
+          <w:numId w:val="19"/>
         </w:numPr>
         <w:rPr>
           <w:sz w:val="28"/>
@@ -3704,7 +3898,7 @@
       <w:pPr>
         <w:numPr>
           <w:ilvl w:val="0"/>
-          <w:numId w:val="18"/>
+          <w:numId w:val="19"/>
         </w:numPr>
         <w:rPr>
           <w:sz w:val="28"/>
@@ -3721,90 +3915,6 @@
     </w:p>
     <w:p>
       <w:pPr>
-        <w:rPr>
-          <w:sz w:val="32"/>
-          <w:szCs w:val="32"/>
-        </w:rPr>
-      </w:pPr>
-      <w:r>
-        <w:rPr>
-          <w:sz w:val="32"/>
-          <w:szCs w:val="32"/>
-        </w:rPr>
-        <w:pict w14:anchorId="0071056A">
-          <v:rect id="_x0000_i1180" style="width:0;height:1.5pt" o:hralign="center" o:hrstd="t" o:hr="t" fillcolor="#a0a0a0" stroked="f"/>
-        </w:pict>
-      </w:r>
-    </w:p>
-    <w:p>
-      <w:pPr>
-        <w:rPr>
-          <w:b/>
-          <w:bCs/>
-          <w:sz w:val="32"/>
-          <w:szCs w:val="32"/>
-        </w:rPr>
-      </w:pPr>
-      <w:r>
-        <w:rPr>
-          <w:b/>
-          <w:bCs/>
-          <w:sz w:val="32"/>
-          <w:szCs w:val="32"/>
-        </w:rPr>
-        <w:t>Test Case 4 – Remove the Products from the Cart</w:t>
-      </w:r>
-    </w:p>
-    <w:p>
-      <w:pPr>
-        <w:rPr>
-          <w:sz w:val="28"/>
-          <w:szCs w:val="28"/>
-        </w:rPr>
-      </w:pPr>
-      <w:r>
-        <w:rPr>
-          <w:b/>
-          <w:bCs/>
-          <w:sz w:val="32"/>
-          <w:szCs w:val="32"/>
-        </w:rPr>
-        <w:t>Objective:</w:t>
-      </w:r>
-      <w:r>
-        <w:rPr>
-          <w:sz w:val="32"/>
-          <w:szCs w:val="32"/>
-        </w:rPr>
-        <w:t xml:space="preserve"> </w:t>
-      </w:r>
-      <w:r>
-        <w:rPr>
-          <w:sz w:val="28"/>
-          <w:szCs w:val="28"/>
-        </w:rPr>
-        <w:t>Test the functionality of removing products from the cart.</w:t>
-      </w:r>
-    </w:p>
-    <w:p>
-      <w:pPr>
-        <w:rPr>
-          <w:sz w:val="32"/>
-          <w:szCs w:val="32"/>
-        </w:rPr>
-      </w:pPr>
-      <w:r>
-        <w:rPr>
-          <w:b/>
-          <w:bCs/>
-          <w:sz w:val="32"/>
-          <w:szCs w:val="32"/>
-        </w:rPr>
-        <w:t>Steps:</w:t>
-      </w:r>
-    </w:p>
-    <w:p>
-      <w:pPr>
         <w:numPr>
           <w:ilvl w:val="0"/>
           <w:numId w:val="19"/>
@@ -3819,7 +3929,23 @@
           <w:sz w:val="28"/>
           <w:szCs w:val="28"/>
         </w:rPr>
-        <w:t>Navigate to the Home Page at http://127.0.0.1:5500/homePage.html.</w:t>
+        <w:t xml:space="preserve">Click the </w:t>
+      </w:r>
+      <w:r>
+        <w:rPr>
+          <w:b/>
+          <w:bCs/>
+          <w:sz w:val="28"/>
+          <w:szCs w:val="28"/>
+        </w:rPr>
+        <w:t>Remove from Cart</w:t>
+      </w:r>
+      <w:r>
+        <w:rPr>
+          <w:sz w:val="28"/>
+          <w:szCs w:val="28"/>
+        </w:rPr>
+        <w:t xml:space="preserve"> button next to the product.</w:t>
       </w:r>
     </w:p>
     <w:p>
@@ -3838,204 +3964,6 @@
           <w:sz w:val="28"/>
           <w:szCs w:val="28"/>
         </w:rPr>
-        <w:t>Confirm that the user is on the Home Page.</w:t>
-      </w:r>
-    </w:p>
-    <w:p>
-      <w:pPr>
-        <w:numPr>
-          <w:ilvl w:val="0"/>
-          <w:numId w:val="19"/>
-        </w:numPr>
-        <w:rPr>
-          <w:sz w:val="28"/>
-          <w:szCs w:val="28"/>
-        </w:rPr>
-      </w:pPr>
-      <w:r>
-        <w:rPr>
-          <w:sz w:val="28"/>
-          <w:szCs w:val="28"/>
-        </w:rPr>
-        <w:t xml:space="preserve">Click the </w:t>
-      </w:r>
-      <w:r>
-        <w:rPr>
-          <w:b/>
-          <w:bCs/>
-          <w:sz w:val="28"/>
-          <w:szCs w:val="28"/>
-        </w:rPr>
-        <w:t>Add to Cart</w:t>
-      </w:r>
-      <w:r>
-        <w:rPr>
-          <w:sz w:val="28"/>
-          <w:szCs w:val="28"/>
-        </w:rPr>
-        <w:t xml:space="preserve"> button on a product.</w:t>
-      </w:r>
-    </w:p>
-    <w:p>
-      <w:pPr>
-        <w:numPr>
-          <w:ilvl w:val="0"/>
-          <w:numId w:val="19"/>
-        </w:numPr>
-        <w:rPr>
-          <w:sz w:val="28"/>
-          <w:szCs w:val="28"/>
-        </w:rPr>
-      </w:pPr>
-      <w:r>
-        <w:rPr>
-          <w:sz w:val="28"/>
-          <w:szCs w:val="28"/>
-        </w:rPr>
-        <w:t xml:space="preserve">Click on the </w:t>
-      </w:r>
-      <w:r>
-        <w:rPr>
-          <w:b/>
-          <w:bCs/>
-          <w:sz w:val="28"/>
-          <w:szCs w:val="28"/>
-        </w:rPr>
-        <w:t>Menu</w:t>
-      </w:r>
-      <w:r>
-        <w:rPr>
-          <w:sz w:val="28"/>
-          <w:szCs w:val="28"/>
-        </w:rPr>
-        <w:t xml:space="preserve"> button to open the navigation menu.</w:t>
-      </w:r>
-    </w:p>
-    <w:p>
-      <w:pPr>
-        <w:numPr>
-          <w:ilvl w:val="0"/>
-          <w:numId w:val="19"/>
-        </w:numPr>
-        <w:rPr>
-          <w:sz w:val="28"/>
-          <w:szCs w:val="28"/>
-        </w:rPr>
-      </w:pPr>
-      <w:r>
-        <w:rPr>
-          <w:sz w:val="28"/>
-          <w:szCs w:val="28"/>
-        </w:rPr>
-        <w:lastRenderedPageBreak/>
-        <w:t xml:space="preserve">Click on the </w:t>
-      </w:r>
-      <w:r>
-        <w:rPr>
-          <w:b/>
-          <w:bCs/>
-          <w:sz w:val="28"/>
-          <w:szCs w:val="28"/>
-        </w:rPr>
-        <w:t>Cart Link</w:t>
-      </w:r>
-      <w:r>
-        <w:rPr>
-          <w:sz w:val="28"/>
-          <w:szCs w:val="28"/>
-        </w:rPr>
-        <w:t xml:space="preserve"> to open the Cart Page.</w:t>
-      </w:r>
-    </w:p>
-    <w:p>
-      <w:pPr>
-        <w:numPr>
-          <w:ilvl w:val="0"/>
-          <w:numId w:val="19"/>
-        </w:numPr>
-        <w:rPr>
-          <w:sz w:val="28"/>
-          <w:szCs w:val="28"/>
-        </w:rPr>
-      </w:pPr>
-      <w:r>
-        <w:rPr>
-          <w:sz w:val="28"/>
-          <w:szCs w:val="28"/>
-        </w:rPr>
-        <w:t>Confirm that the user is redirected to the Cart Page.</w:t>
-      </w:r>
-    </w:p>
-    <w:p>
-      <w:pPr>
-        <w:numPr>
-          <w:ilvl w:val="0"/>
-          <w:numId w:val="19"/>
-        </w:numPr>
-        <w:rPr>
-          <w:sz w:val="28"/>
-          <w:szCs w:val="28"/>
-        </w:rPr>
-      </w:pPr>
-      <w:r>
-        <w:rPr>
-          <w:sz w:val="28"/>
-          <w:szCs w:val="28"/>
-        </w:rPr>
-        <w:t>Verify that the product added earlier is present in the cart.</w:t>
-      </w:r>
-    </w:p>
-    <w:p>
-      <w:pPr>
-        <w:numPr>
-          <w:ilvl w:val="0"/>
-          <w:numId w:val="19"/>
-        </w:numPr>
-        <w:rPr>
-          <w:sz w:val="28"/>
-          <w:szCs w:val="28"/>
-        </w:rPr>
-      </w:pPr>
-      <w:r>
-        <w:rPr>
-          <w:sz w:val="28"/>
-          <w:szCs w:val="28"/>
-        </w:rPr>
-        <w:t xml:space="preserve">Click the </w:t>
-      </w:r>
-      <w:r>
-        <w:rPr>
-          <w:b/>
-          <w:bCs/>
-          <w:sz w:val="28"/>
-          <w:szCs w:val="28"/>
-        </w:rPr>
-        <w:t>Remove from Cart</w:t>
-      </w:r>
-      <w:r>
-        <w:rPr>
-          <w:sz w:val="28"/>
-          <w:szCs w:val="28"/>
-        </w:rPr>
-        <w:t xml:space="preserve"> button next to the product.</w:t>
-      </w:r>
-    </w:p>
-    <w:p>
-      <w:pPr>
-        <w:numPr>
-          <w:ilvl w:val="0"/>
-          <w:numId w:val="19"/>
-        </w:numPr>
-        <w:rPr>
-          <w:sz w:val="28"/>
-          <w:szCs w:val="28"/>
-        </w:rPr>
-      </w:pPr>
-      <w:r>
-        <w:rPr>
-          <w:sz w:val="28"/>
-          <w:szCs w:val="28"/>
-        </w:rPr>
         <w:t>Confirm that the product is successfully removed from the cart.</w:t>
       </w:r>
     </w:p>
@@ -4052,7 +3980,7 @@
           <w:szCs w:val="32"/>
         </w:rPr>
         <w:pict w14:anchorId="0AE95D52">
-          <v:rect id="_x0000_i1181" style="width:0;height:1.5pt" o:hralign="center" o:hrstd="t" o:hr="t" fillcolor="#a0a0a0" stroked="f"/>
+          <v:rect id="_x0000_i1044" style="width:0;height:1.5pt" o:hralign="center" o:hrstd="t" o:hr="t" fillcolor="#a0a0a0" stroked="f"/>
         </w:pict>
       </w:r>
     </w:p>
@@ -7321,6 +7249,7 @@
   <w:style w:type="character" w:default="1" w:styleId="DefaultParagraphFont">
     <w:name w:val="Default Paragraph Font"/>
     <w:uiPriority w:val="1"/>
+    <w:semiHidden/>
     <w:unhideWhenUsed/>
   </w:style>
   <w:style w:type="table" w:default="1" w:styleId="TableNormal">

</xml_diff>

<commit_message>
25 Test Cases and Synopsis
</commit_message>
<xml_diff>
--- a/MiniProject_Synopsis(TestCases).docx
+++ b/MiniProject_Synopsis(TestCases).docx
@@ -37,6 +37,7 @@
           <w:u w:val="single"/>
         </w:rPr>
       </w:pPr>
+      <w:proofErr w:type="spellStart"/>
       <w:r>
         <w:rPr>
           <w:b/>
@@ -45,7 +46,18 @@
           <w:szCs w:val="32"/>
           <w:u w:val="single"/>
         </w:rPr>
-        <w:t>LoginPage Test Cases</w:t>
+        <w:t>LoginPage</w:t>
+      </w:r>
+      <w:proofErr w:type="spellEnd"/>
+      <w:r>
+        <w:rPr>
+          <w:b/>
+          <w:bCs/>
+          <w:sz w:val="32"/>
+          <w:szCs w:val="32"/>
+          <w:u w:val="single"/>
+        </w:rPr>
+        <w:t xml:space="preserve"> Test Cases</w:t>
       </w:r>
     </w:p>
     <w:p>
@@ -76,7 +88,23 @@
           <w:sz w:val="28"/>
           <w:szCs w:val="28"/>
         </w:rPr>
-        <w:t xml:space="preserve"> of the web application. These tests are written using Playwright and ensure the correctness of login behavior under various inputs.</w:t>
+        <w:t xml:space="preserve"> of the web application. These tests are written using Playwright and ensure the correctness of login </w:t>
+      </w:r>
+      <w:proofErr w:type="spellStart"/>
+      <w:r>
+        <w:rPr>
+          <w:sz w:val="28"/>
+          <w:szCs w:val="28"/>
+        </w:rPr>
+        <w:t>behavior</w:t>
+      </w:r>
+      <w:proofErr w:type="spellEnd"/>
+      <w:r>
+        <w:rPr>
+          <w:sz w:val="28"/>
+          <w:szCs w:val="28"/>
+        </w:rPr>
+        <w:t xml:space="preserve"> under various inputs.</w:t>
       </w:r>
     </w:p>
     <w:p>
@@ -757,7 +785,23 @@
           <w:sz w:val="28"/>
           <w:szCs w:val="28"/>
         </w:rPr>
-        <w:t>Enter an invalid password: "naveen".</w:t>
+        <w:t>Enter an invalid password: "</w:t>
+      </w:r>
+      <w:proofErr w:type="spellStart"/>
+      <w:r>
+        <w:rPr>
+          <w:sz w:val="28"/>
+          <w:szCs w:val="28"/>
+        </w:rPr>
+        <w:t>naveen</w:t>
+      </w:r>
+      <w:proofErr w:type="spellEnd"/>
+      <w:r>
+        <w:rPr>
+          <w:sz w:val="28"/>
+          <w:szCs w:val="28"/>
+        </w:rPr>
+        <w:t>".</w:t>
       </w:r>
     </w:p>
     <w:p>
@@ -1234,6 +1278,7 @@
           <w:u w:val="single"/>
         </w:rPr>
       </w:pPr>
+      <w:proofErr w:type="spellStart"/>
       <w:r>
         <w:rPr>
           <w:b/>
@@ -1242,7 +1287,18 @@
           <w:szCs w:val="32"/>
           <w:u w:val="single"/>
         </w:rPr>
-        <w:t>HomePage Test Cases</w:t>
+        <w:t>HomePage</w:t>
+      </w:r>
+      <w:proofErr w:type="spellEnd"/>
+      <w:r>
+        <w:rPr>
+          <w:b/>
+          <w:bCs/>
+          <w:sz w:val="32"/>
+          <w:szCs w:val="32"/>
+          <w:u w:val="single"/>
+        </w:rPr>
+        <w:t xml:space="preserve"> Test Cases</w:t>
       </w:r>
     </w:p>
     <w:p>
@@ -2453,6 +2509,7 @@
           <w:u w:val="single"/>
         </w:rPr>
       </w:pPr>
+      <w:proofErr w:type="spellStart"/>
       <w:r>
         <w:rPr>
           <w:b/>
@@ -2461,7 +2518,18 @@
           <w:szCs w:val="32"/>
           <w:u w:val="single"/>
         </w:rPr>
-        <w:t>ProfilePage Test Cases</w:t>
+        <w:t>ProfilePage</w:t>
+      </w:r>
+      <w:proofErr w:type="spellEnd"/>
+      <w:r>
+        <w:rPr>
+          <w:b/>
+          <w:bCs/>
+          <w:sz w:val="32"/>
+          <w:szCs w:val="32"/>
+          <w:u w:val="single"/>
+        </w:rPr>
+        <w:t xml:space="preserve"> Test Cases</w:t>
       </w:r>
     </w:p>
     <w:p>
@@ -2992,7 +3060,23 @@
           <w:sz w:val="28"/>
           <w:szCs w:val="28"/>
         </w:rPr>
-        <w:t>Address: "358, Sukravarpet Street, Coimbatore-641001"</w:t>
+        <w:t xml:space="preserve">Address: "358, </w:t>
+      </w:r>
+      <w:proofErr w:type="spellStart"/>
+      <w:r>
+        <w:rPr>
+          <w:sz w:val="28"/>
+          <w:szCs w:val="28"/>
+        </w:rPr>
+        <w:t>Sukravarpet</w:t>
+      </w:r>
+      <w:proofErr w:type="spellEnd"/>
+      <w:r>
+        <w:rPr>
+          <w:sz w:val="28"/>
+          <w:szCs w:val="28"/>
+        </w:rPr>
+        <w:t xml:space="preserve"> Street, Coimbatore-641001"</w:t>
       </w:r>
     </w:p>
     <w:p>
@@ -3057,6 +3141,7 @@
           <w:u w:val="single"/>
         </w:rPr>
       </w:pPr>
+      <w:proofErr w:type="spellStart"/>
       <w:r>
         <w:rPr>
           <w:b/>
@@ -3065,7 +3150,18 @@
           <w:szCs w:val="32"/>
           <w:u w:val="single"/>
         </w:rPr>
-        <w:t>CartPage Test Cases</w:t>
+        <w:t>CartPage</w:t>
+      </w:r>
+      <w:proofErr w:type="spellEnd"/>
+      <w:r>
+        <w:rPr>
+          <w:b/>
+          <w:bCs/>
+          <w:sz w:val="32"/>
+          <w:szCs w:val="32"/>
+          <w:u w:val="single"/>
+        </w:rPr>
+        <w:t xml:space="preserve"> Test Cases</w:t>
       </w:r>
     </w:p>
     <w:p>
@@ -4285,6 +4381,804 @@
         </w:rPr>
         <w:t>Verify that the user is redirected to the checkoutPage.html.</w:t>
       </w:r>
+    </w:p>
+    <w:p>
+      <w:pPr>
+        <w:ind w:left="720"/>
+        <w:rPr>
+          <w:sz w:val="28"/>
+          <w:szCs w:val="28"/>
+        </w:rPr>
+      </w:pPr>
+    </w:p>
+    <w:p>
+      <w:pPr>
+        <w:ind w:left="720"/>
+        <w:rPr>
+          <w:sz w:val="28"/>
+          <w:szCs w:val="28"/>
+        </w:rPr>
+      </w:pPr>
+    </w:p>
+    <w:p>
+      <w:pPr>
+        <w:ind w:left="720"/>
+        <w:rPr>
+          <w:sz w:val="28"/>
+          <w:szCs w:val="28"/>
+        </w:rPr>
+      </w:pPr>
+    </w:p>
+    <w:p>
+      <w:pPr>
+        <w:ind w:left="720"/>
+        <w:rPr>
+          <w:sz w:val="28"/>
+          <w:szCs w:val="28"/>
+        </w:rPr>
+      </w:pPr>
+    </w:p>
+    <w:p>
+      <w:pPr>
+        <w:ind w:left="720"/>
+        <w:jc w:val="center"/>
+        <w:rPr>
+          <w:b/>
+          <w:bCs/>
+          <w:sz w:val="32"/>
+          <w:szCs w:val="32"/>
+        </w:rPr>
+      </w:pPr>
+      <w:proofErr w:type="spellStart"/>
+      <w:r>
+        <w:rPr>
+          <w:b/>
+          <w:bCs/>
+          <w:sz w:val="32"/>
+          <w:szCs w:val="32"/>
+        </w:rPr>
+        <w:lastRenderedPageBreak/>
+        <w:t>PaymentPage</w:t>
+      </w:r>
+      <w:proofErr w:type="spellEnd"/>
+      <w:r>
+        <w:rPr>
+          <w:b/>
+          <w:bCs/>
+          <w:sz w:val="32"/>
+          <w:szCs w:val="32"/>
+        </w:rPr>
+        <w:t xml:space="preserve"> Test Cases</w:t>
+      </w:r>
+    </w:p>
+    <w:p>
+      <w:pPr>
+        <w:rPr>
+          <w:sz w:val="28"/>
+          <w:szCs w:val="28"/>
+        </w:rPr>
+      </w:pPr>
+      <w:r>
+        <w:rPr>
+          <w:sz w:val="28"/>
+          <w:szCs w:val="28"/>
+        </w:rPr>
+        <w:t xml:space="preserve">The Payment Page allows users to finalize their purchases. Key functionalities include selecting a gift wrap option, viewing the total cost, confirming the order, and being redirected to the home page. These test cases ensure that the payment page works </w:t>
+      </w:r>
+      <w:proofErr w:type="gramStart"/>
+      <w:r>
+        <w:rPr>
+          <w:sz w:val="28"/>
+          <w:szCs w:val="28"/>
+        </w:rPr>
+        <w:t>correctly</w:t>
+      </w:r>
+      <w:proofErr w:type="gramEnd"/>
+      <w:r>
+        <w:rPr>
+          <w:sz w:val="28"/>
+          <w:szCs w:val="28"/>
+        </w:rPr>
+        <w:t xml:space="preserve"> and the order process is seamless.</w:t>
+      </w:r>
+    </w:p>
+    <w:p>
+      <w:pPr>
+        <w:rPr>
+          <w:sz w:val="28"/>
+          <w:szCs w:val="28"/>
+        </w:rPr>
+      </w:pPr>
+      <w:r>
+        <w:rPr>
+          <w:sz w:val="28"/>
+          <w:szCs w:val="28"/>
+        </w:rPr>
+        <w:pict w14:anchorId="7B7AA426">
+          <v:rect id="_x0000_i1075" style="width:410.3pt;height:2.2pt" o:hrpct="988" o:hralign="center" o:hrstd="t" o:hr="t" fillcolor="#a0a0a0" stroked="f"/>
+        </w:pict>
+      </w:r>
+    </w:p>
+    <w:p>
+      <w:pPr>
+        <w:rPr>
+          <w:b/>
+          <w:bCs/>
+          <w:sz w:val="32"/>
+          <w:szCs w:val="32"/>
+        </w:rPr>
+      </w:pPr>
+      <w:r>
+        <w:rPr>
+          <w:b/>
+          <w:bCs/>
+          <w:sz w:val="32"/>
+          <w:szCs w:val="32"/>
+        </w:rPr>
+        <w:t>Test Case 1 – Payment Page Title</w:t>
+      </w:r>
+    </w:p>
+    <w:p>
+      <w:pPr>
+        <w:rPr>
+          <w:sz w:val="28"/>
+          <w:szCs w:val="28"/>
+        </w:rPr>
+      </w:pPr>
+      <w:r>
+        <w:rPr>
+          <w:b/>
+          <w:bCs/>
+          <w:sz w:val="32"/>
+          <w:szCs w:val="32"/>
+        </w:rPr>
+        <w:t>Objective</w:t>
+      </w:r>
+      <w:r>
+        <w:rPr>
+          <w:sz w:val="32"/>
+          <w:szCs w:val="32"/>
+        </w:rPr>
+        <w:t>:</w:t>
+      </w:r>
+      <w:r>
+        <w:rPr>
+          <w:sz w:val="28"/>
+          <w:szCs w:val="28"/>
+        </w:rPr>
+        <w:t xml:space="preserve"> Verify that the title of the Payment Page is correct.</w:t>
+      </w:r>
+      <w:r>
+        <w:rPr>
+          <w:sz w:val="28"/>
+          <w:szCs w:val="28"/>
+        </w:rPr>
+        <w:br/>
+      </w:r>
+      <w:r>
+        <w:rPr>
+          <w:b/>
+          <w:bCs/>
+          <w:sz w:val="32"/>
+          <w:szCs w:val="32"/>
+        </w:rPr>
+        <w:t>Steps</w:t>
+      </w:r>
+      <w:r>
+        <w:rPr>
+          <w:sz w:val="32"/>
+          <w:szCs w:val="32"/>
+        </w:rPr>
+        <w:t>:</w:t>
+      </w:r>
+    </w:p>
+    <w:p>
+      <w:pPr>
+        <w:numPr>
+          <w:ilvl w:val="0"/>
+          <w:numId w:val="21"/>
+        </w:numPr>
+        <w:rPr>
+          <w:sz w:val="28"/>
+          <w:szCs w:val="28"/>
+        </w:rPr>
+      </w:pPr>
+      <w:r>
+        <w:rPr>
+          <w:sz w:val="28"/>
+          <w:szCs w:val="28"/>
+        </w:rPr>
+        <w:t>Navigate to the Payment Page.</w:t>
+      </w:r>
+    </w:p>
+    <w:p>
+      <w:pPr>
+        <w:numPr>
+          <w:ilvl w:val="0"/>
+          <w:numId w:val="21"/>
+        </w:numPr>
+        <w:rPr>
+          <w:sz w:val="28"/>
+          <w:szCs w:val="28"/>
+        </w:rPr>
+      </w:pPr>
+      <w:r>
+        <w:rPr>
+          <w:sz w:val="28"/>
+          <w:szCs w:val="28"/>
+        </w:rPr>
+        <w:t xml:space="preserve">Confirm that the page title is </w:t>
+      </w:r>
+      <w:r>
+        <w:rPr>
+          <w:b/>
+          <w:bCs/>
+          <w:sz w:val="28"/>
+          <w:szCs w:val="28"/>
+        </w:rPr>
+        <w:t>"Payment Page"</w:t>
+      </w:r>
+      <w:r>
+        <w:rPr>
+          <w:sz w:val="28"/>
+          <w:szCs w:val="28"/>
+        </w:rPr>
+        <w:t>.</w:t>
+      </w:r>
+    </w:p>
+    <w:p>
+      <w:pPr>
+        <w:rPr>
+          <w:sz w:val="28"/>
+          <w:szCs w:val="28"/>
+        </w:rPr>
+      </w:pPr>
+      <w:r>
+        <w:rPr>
+          <w:sz w:val="28"/>
+          <w:szCs w:val="28"/>
+        </w:rPr>
+        <w:pict w14:anchorId="2AF8481B">
+          <v:rect id="_x0000_i1076" style="width:0;height:1.5pt" o:hralign="center" o:hrstd="t" o:hr="t" fillcolor="#a0a0a0" stroked="f"/>
+        </w:pict>
+      </w:r>
+    </w:p>
+    <w:p>
+      <w:pPr>
+        <w:rPr>
+          <w:b/>
+          <w:bCs/>
+          <w:sz w:val="32"/>
+          <w:szCs w:val="32"/>
+        </w:rPr>
+      </w:pPr>
+      <w:r>
+        <w:rPr>
+          <w:b/>
+          <w:bCs/>
+          <w:sz w:val="32"/>
+          <w:szCs w:val="32"/>
+        </w:rPr>
+        <w:t>Test Case 2 – Heading of the Page</w:t>
+      </w:r>
+    </w:p>
+    <w:p>
+      <w:pPr>
+        <w:rPr>
+          <w:sz w:val="28"/>
+          <w:szCs w:val="28"/>
+        </w:rPr>
+      </w:pPr>
+      <w:r>
+        <w:rPr>
+          <w:b/>
+          <w:bCs/>
+          <w:sz w:val="32"/>
+          <w:szCs w:val="32"/>
+        </w:rPr>
+        <w:t>Objective</w:t>
+      </w:r>
+      <w:r>
+        <w:rPr>
+          <w:sz w:val="32"/>
+          <w:szCs w:val="32"/>
+        </w:rPr>
+        <w:t xml:space="preserve">: </w:t>
+      </w:r>
+      <w:r>
+        <w:rPr>
+          <w:sz w:val="28"/>
+          <w:szCs w:val="28"/>
+        </w:rPr>
+        <w:t>Ensure the heading of the Payment Page is displayed correctly.</w:t>
+      </w:r>
+      <w:r>
+        <w:rPr>
+          <w:sz w:val="28"/>
+          <w:szCs w:val="28"/>
+        </w:rPr>
+        <w:br/>
+      </w:r>
+      <w:r>
+        <w:rPr>
+          <w:b/>
+          <w:bCs/>
+          <w:sz w:val="32"/>
+          <w:szCs w:val="32"/>
+        </w:rPr>
+        <w:t>Steps</w:t>
+      </w:r>
+      <w:r>
+        <w:rPr>
+          <w:sz w:val="32"/>
+          <w:szCs w:val="32"/>
+        </w:rPr>
+        <w:t>:</w:t>
+      </w:r>
+    </w:p>
+    <w:p>
+      <w:pPr>
+        <w:numPr>
+          <w:ilvl w:val="0"/>
+          <w:numId w:val="22"/>
+        </w:numPr>
+        <w:rPr>
+          <w:sz w:val="28"/>
+          <w:szCs w:val="28"/>
+        </w:rPr>
+      </w:pPr>
+      <w:r>
+        <w:rPr>
+          <w:sz w:val="28"/>
+          <w:szCs w:val="28"/>
+        </w:rPr>
+        <w:t>Navigate to the Payment Page.</w:t>
+      </w:r>
+    </w:p>
+    <w:p>
+      <w:pPr>
+        <w:numPr>
+          <w:ilvl w:val="0"/>
+          <w:numId w:val="22"/>
+        </w:numPr>
+        <w:rPr>
+          <w:sz w:val="28"/>
+          <w:szCs w:val="28"/>
+        </w:rPr>
+      </w:pPr>
+      <w:r>
+        <w:rPr>
+          <w:sz w:val="28"/>
+          <w:szCs w:val="28"/>
+        </w:rPr>
+        <w:t xml:space="preserve">Confirm that the heading is </w:t>
+      </w:r>
+      <w:r>
+        <w:rPr>
+          <w:b/>
+          <w:bCs/>
+          <w:sz w:val="28"/>
+          <w:szCs w:val="28"/>
+        </w:rPr>
+        <w:t>"Payment Page"</w:t>
+      </w:r>
+      <w:r>
+        <w:rPr>
+          <w:sz w:val="28"/>
+          <w:szCs w:val="28"/>
+        </w:rPr>
+        <w:t>.</w:t>
+      </w:r>
+    </w:p>
+    <w:p>
+      <w:pPr>
+        <w:rPr>
+          <w:sz w:val="28"/>
+          <w:szCs w:val="28"/>
+        </w:rPr>
+      </w:pPr>
+      <w:r>
+        <w:rPr>
+          <w:sz w:val="28"/>
+          <w:szCs w:val="28"/>
+        </w:rPr>
+        <w:pict w14:anchorId="11F308DB">
+          <v:rect id="_x0000_i1077" style="width:0;height:1.5pt" o:hralign="center" o:hrstd="t" o:hr="t" fillcolor="#a0a0a0" stroked="f"/>
+        </w:pict>
+      </w:r>
+    </w:p>
+    <w:p>
+      <w:pPr>
+        <w:rPr>
+          <w:b/>
+          <w:bCs/>
+          <w:sz w:val="32"/>
+          <w:szCs w:val="32"/>
+        </w:rPr>
+      </w:pPr>
+      <w:r>
+        <w:rPr>
+          <w:b/>
+          <w:bCs/>
+          <w:sz w:val="32"/>
+          <w:szCs w:val="32"/>
+        </w:rPr>
+        <w:t>Test Case 3 – Gift Wrap Price</w:t>
+      </w:r>
+    </w:p>
+    <w:p>
+      <w:pPr>
+        <w:rPr>
+          <w:sz w:val="32"/>
+          <w:szCs w:val="32"/>
+        </w:rPr>
+      </w:pPr>
+      <w:r>
+        <w:rPr>
+          <w:b/>
+          <w:bCs/>
+          <w:sz w:val="32"/>
+          <w:szCs w:val="32"/>
+        </w:rPr>
+        <w:t>Objective</w:t>
+      </w:r>
+      <w:r>
+        <w:rPr>
+          <w:sz w:val="32"/>
+          <w:szCs w:val="32"/>
+        </w:rPr>
+        <w:t>:</w:t>
+      </w:r>
+      <w:r>
+        <w:rPr>
+          <w:sz w:val="28"/>
+          <w:szCs w:val="28"/>
+        </w:rPr>
+        <w:t xml:space="preserve"> Verify that the price is updated correctly when the user selects the gift wrap option.</w:t>
+      </w:r>
+      <w:r>
+        <w:rPr>
+          <w:sz w:val="28"/>
+          <w:szCs w:val="28"/>
+        </w:rPr>
+        <w:br/>
+      </w:r>
+      <w:r>
+        <w:rPr>
+          <w:b/>
+          <w:bCs/>
+          <w:sz w:val="32"/>
+          <w:szCs w:val="32"/>
+        </w:rPr>
+        <w:t>Steps</w:t>
+      </w:r>
+      <w:r>
+        <w:rPr>
+          <w:sz w:val="32"/>
+          <w:szCs w:val="32"/>
+        </w:rPr>
+        <w:t>:</w:t>
+      </w:r>
+    </w:p>
+    <w:p>
+      <w:pPr>
+        <w:numPr>
+          <w:ilvl w:val="0"/>
+          <w:numId w:val="23"/>
+        </w:numPr>
+        <w:rPr>
+          <w:sz w:val="28"/>
+          <w:szCs w:val="28"/>
+        </w:rPr>
+      </w:pPr>
+      <w:r>
+        <w:rPr>
+          <w:sz w:val="28"/>
+          <w:szCs w:val="28"/>
+        </w:rPr>
+        <w:t>Navigate through the cart and checkout pages to reach the Payment Page.</w:t>
+      </w:r>
+    </w:p>
+    <w:p>
+      <w:pPr>
+        <w:numPr>
+          <w:ilvl w:val="0"/>
+          <w:numId w:val="23"/>
+        </w:numPr>
+        <w:rPr>
+          <w:sz w:val="28"/>
+          <w:szCs w:val="28"/>
+        </w:rPr>
+      </w:pPr>
+      <w:r>
+        <w:rPr>
+          <w:sz w:val="28"/>
+          <w:szCs w:val="28"/>
+        </w:rPr>
+        <w:t>Select the gift wrap option and ensure the price increases by 20%.</w:t>
+      </w:r>
+    </w:p>
+    <w:p>
+      <w:pPr>
+        <w:rPr>
+          <w:sz w:val="28"/>
+          <w:szCs w:val="28"/>
+        </w:rPr>
+      </w:pPr>
+      <w:r>
+        <w:rPr>
+          <w:sz w:val="28"/>
+          <w:szCs w:val="28"/>
+        </w:rPr>
+        <w:lastRenderedPageBreak/>
+        <w:pict w14:anchorId="33A77341">
+          <v:rect id="_x0000_i1078" style="width:0;height:1.5pt" o:hralign="center" o:hrstd="t" o:hr="t" fillcolor="#a0a0a0" stroked="f"/>
+        </w:pict>
+      </w:r>
+    </w:p>
+    <w:p>
+      <w:pPr>
+        <w:rPr>
+          <w:b/>
+          <w:bCs/>
+          <w:sz w:val="32"/>
+          <w:szCs w:val="32"/>
+        </w:rPr>
+      </w:pPr>
+      <w:r>
+        <w:rPr>
+          <w:b/>
+          <w:bCs/>
+          <w:sz w:val="32"/>
+          <w:szCs w:val="32"/>
+        </w:rPr>
+        <w:t>Test Case 4 – Confirm Order Message</w:t>
+      </w:r>
+    </w:p>
+    <w:p>
+      <w:pPr>
+        <w:rPr>
+          <w:sz w:val="28"/>
+          <w:szCs w:val="28"/>
+        </w:rPr>
+      </w:pPr>
+      <w:r>
+        <w:rPr>
+          <w:b/>
+          <w:bCs/>
+          <w:sz w:val="32"/>
+          <w:szCs w:val="32"/>
+        </w:rPr>
+        <w:t>Objective</w:t>
+      </w:r>
+      <w:r>
+        <w:rPr>
+          <w:sz w:val="32"/>
+          <w:szCs w:val="32"/>
+        </w:rPr>
+        <w:t>:</w:t>
+      </w:r>
+      <w:r>
+        <w:rPr>
+          <w:sz w:val="28"/>
+          <w:szCs w:val="28"/>
+        </w:rPr>
+        <w:t xml:space="preserve"> Ensure that a success message appears after confirming the order.</w:t>
+      </w:r>
+      <w:r>
+        <w:rPr>
+          <w:sz w:val="28"/>
+          <w:szCs w:val="28"/>
+        </w:rPr>
+        <w:br/>
+      </w:r>
+      <w:r>
+        <w:rPr>
+          <w:b/>
+          <w:bCs/>
+          <w:sz w:val="32"/>
+          <w:szCs w:val="32"/>
+        </w:rPr>
+        <w:t>Steps</w:t>
+      </w:r>
+      <w:r>
+        <w:rPr>
+          <w:sz w:val="32"/>
+          <w:szCs w:val="32"/>
+        </w:rPr>
+        <w:t>:</w:t>
+      </w:r>
+    </w:p>
+    <w:p>
+      <w:pPr>
+        <w:numPr>
+          <w:ilvl w:val="0"/>
+          <w:numId w:val="24"/>
+        </w:numPr>
+        <w:rPr>
+          <w:sz w:val="28"/>
+          <w:szCs w:val="28"/>
+        </w:rPr>
+      </w:pPr>
+      <w:r>
+        <w:rPr>
+          <w:sz w:val="28"/>
+          <w:szCs w:val="28"/>
+        </w:rPr>
+        <w:t>Navigate through the cart and checkout pages to the Payment Page.</w:t>
+      </w:r>
+    </w:p>
+    <w:p>
+      <w:pPr>
+        <w:numPr>
+          <w:ilvl w:val="0"/>
+          <w:numId w:val="24"/>
+        </w:numPr>
+        <w:rPr>
+          <w:sz w:val="28"/>
+          <w:szCs w:val="28"/>
+        </w:rPr>
+      </w:pPr>
+      <w:r>
+        <w:rPr>
+          <w:sz w:val="28"/>
+          <w:szCs w:val="28"/>
+        </w:rPr>
+        <w:t xml:space="preserve">Confirm the order and verify that a success message </w:t>
+      </w:r>
+      <w:r>
+        <w:rPr>
+          <w:b/>
+          <w:bCs/>
+          <w:sz w:val="28"/>
+          <w:szCs w:val="28"/>
+        </w:rPr>
+        <w:t>"Order Successfully Placed!"</w:t>
+      </w:r>
+      <w:r>
+        <w:rPr>
+          <w:sz w:val="28"/>
+          <w:szCs w:val="28"/>
+        </w:rPr>
+        <w:t xml:space="preserve"> appears.</w:t>
+      </w:r>
+    </w:p>
+    <w:p>
+      <w:pPr>
+        <w:rPr>
+          <w:sz w:val="28"/>
+          <w:szCs w:val="28"/>
+        </w:rPr>
+      </w:pPr>
+      <w:r>
+        <w:rPr>
+          <w:sz w:val="28"/>
+          <w:szCs w:val="28"/>
+        </w:rPr>
+        <w:pict w14:anchorId="39FD5935">
+          <v:rect id="_x0000_i1079" style="width:0;height:1.5pt" o:hralign="center" o:hrstd="t" o:hr="t" fillcolor="#a0a0a0" stroked="f"/>
+        </w:pict>
+      </w:r>
+    </w:p>
+    <w:p>
+      <w:pPr>
+        <w:rPr>
+          <w:b/>
+          <w:bCs/>
+          <w:sz w:val="32"/>
+          <w:szCs w:val="32"/>
+        </w:rPr>
+      </w:pPr>
+      <w:r>
+        <w:rPr>
+          <w:b/>
+          <w:bCs/>
+          <w:sz w:val="32"/>
+          <w:szCs w:val="32"/>
+        </w:rPr>
+        <w:t>Test Case 5 – Redirect to Home Page</w:t>
+      </w:r>
+    </w:p>
+    <w:p>
+      <w:pPr>
+        <w:rPr>
+          <w:sz w:val="32"/>
+          <w:szCs w:val="32"/>
+        </w:rPr>
+      </w:pPr>
+      <w:r>
+        <w:rPr>
+          <w:sz w:val="28"/>
+          <w:szCs w:val="28"/>
+        </w:rPr>
+        <w:t>Objective: Verify that the user is redirected to the Home Page after confirming the order.</w:t>
+      </w:r>
+      <w:r>
+        <w:rPr>
+          <w:sz w:val="28"/>
+          <w:szCs w:val="28"/>
+        </w:rPr>
+        <w:br/>
+      </w:r>
+      <w:r>
+        <w:rPr>
+          <w:b/>
+          <w:bCs/>
+          <w:sz w:val="32"/>
+          <w:szCs w:val="32"/>
+        </w:rPr>
+        <w:t>Steps</w:t>
+      </w:r>
+      <w:r>
+        <w:rPr>
+          <w:sz w:val="32"/>
+          <w:szCs w:val="32"/>
+        </w:rPr>
+        <w:t>:</w:t>
+      </w:r>
+    </w:p>
+    <w:p>
+      <w:pPr>
+        <w:numPr>
+          <w:ilvl w:val="0"/>
+          <w:numId w:val="25"/>
+        </w:numPr>
+        <w:rPr>
+          <w:sz w:val="28"/>
+          <w:szCs w:val="28"/>
+        </w:rPr>
+      </w:pPr>
+      <w:r>
+        <w:rPr>
+          <w:sz w:val="28"/>
+          <w:szCs w:val="28"/>
+        </w:rPr>
+        <w:t xml:space="preserve">After confirming the order, click on the </w:t>
+      </w:r>
+      <w:r>
+        <w:rPr>
+          <w:b/>
+          <w:bCs/>
+          <w:sz w:val="28"/>
+          <w:szCs w:val="28"/>
+        </w:rPr>
+        <w:t>Go to Home</w:t>
+      </w:r>
+      <w:r>
+        <w:rPr>
+          <w:sz w:val="28"/>
+          <w:szCs w:val="28"/>
+        </w:rPr>
+        <w:t xml:space="preserve"> button.</w:t>
+      </w:r>
+    </w:p>
+    <w:p>
+      <w:pPr>
+        <w:numPr>
+          <w:ilvl w:val="0"/>
+          <w:numId w:val="25"/>
+        </w:numPr>
+        <w:rPr>
+          <w:sz w:val="28"/>
+          <w:szCs w:val="28"/>
+        </w:rPr>
+      </w:pPr>
+      <w:r>
+        <w:rPr>
+          <w:sz w:val="28"/>
+          <w:szCs w:val="28"/>
+        </w:rPr>
+        <w:t>Ensure the user is redirected to the Home Page.</w:t>
+      </w:r>
+    </w:p>
+    <w:p>
+      <w:pPr>
+        <w:ind w:left="720"/>
+        <w:rPr>
+          <w:sz w:val="28"/>
+          <w:szCs w:val="28"/>
+        </w:rPr>
+      </w:pPr>
     </w:p>
     <w:p>
       <w:pPr>
@@ -4993,6 +5887,232 @@
     </w:lvl>
   </w:abstractNum>
   <w:abstractNum w:abstractNumId="6" w15:restartNumberingAfterBreak="0">
+    <w:nsid w:val="2C25433B"/>
+    <w:multiLevelType w:val="multilevel"/>
+    <w:tmpl w:val="D5CC6F9C"/>
+    <w:lvl w:ilvl="0">
+      <w:start w:val="1"/>
+      <w:numFmt w:val="decimal"/>
+      <w:lvlText w:val="%1."/>
+      <w:lvlJc w:val="left"/>
+      <w:pPr>
+        <w:tabs>
+          <w:tab w:val="num" w:pos="720"/>
+        </w:tabs>
+        <w:ind w:left="720" w:hanging="360"/>
+      </w:pPr>
+    </w:lvl>
+    <w:lvl w:ilvl="1" w:tentative="1">
+      <w:start w:val="1"/>
+      <w:numFmt w:val="decimal"/>
+      <w:lvlText w:val="%2."/>
+      <w:lvlJc w:val="left"/>
+      <w:pPr>
+        <w:tabs>
+          <w:tab w:val="num" w:pos="1440"/>
+        </w:tabs>
+        <w:ind w:left="1440" w:hanging="360"/>
+      </w:pPr>
+    </w:lvl>
+    <w:lvl w:ilvl="2" w:tentative="1">
+      <w:start w:val="1"/>
+      <w:numFmt w:val="decimal"/>
+      <w:lvlText w:val="%3."/>
+      <w:lvlJc w:val="left"/>
+      <w:pPr>
+        <w:tabs>
+          <w:tab w:val="num" w:pos="2160"/>
+        </w:tabs>
+        <w:ind w:left="2160" w:hanging="360"/>
+      </w:pPr>
+    </w:lvl>
+    <w:lvl w:ilvl="3" w:tentative="1">
+      <w:start w:val="1"/>
+      <w:numFmt w:val="decimal"/>
+      <w:lvlText w:val="%4."/>
+      <w:lvlJc w:val="left"/>
+      <w:pPr>
+        <w:tabs>
+          <w:tab w:val="num" w:pos="2880"/>
+        </w:tabs>
+        <w:ind w:left="2880" w:hanging="360"/>
+      </w:pPr>
+    </w:lvl>
+    <w:lvl w:ilvl="4" w:tentative="1">
+      <w:start w:val="1"/>
+      <w:numFmt w:val="decimal"/>
+      <w:lvlText w:val="%5."/>
+      <w:lvlJc w:val="left"/>
+      <w:pPr>
+        <w:tabs>
+          <w:tab w:val="num" w:pos="3600"/>
+        </w:tabs>
+        <w:ind w:left="3600" w:hanging="360"/>
+      </w:pPr>
+    </w:lvl>
+    <w:lvl w:ilvl="5" w:tentative="1">
+      <w:start w:val="1"/>
+      <w:numFmt w:val="decimal"/>
+      <w:lvlText w:val="%6."/>
+      <w:lvlJc w:val="left"/>
+      <w:pPr>
+        <w:tabs>
+          <w:tab w:val="num" w:pos="4320"/>
+        </w:tabs>
+        <w:ind w:left="4320" w:hanging="360"/>
+      </w:pPr>
+    </w:lvl>
+    <w:lvl w:ilvl="6" w:tentative="1">
+      <w:start w:val="1"/>
+      <w:numFmt w:val="decimal"/>
+      <w:lvlText w:val="%7."/>
+      <w:lvlJc w:val="left"/>
+      <w:pPr>
+        <w:tabs>
+          <w:tab w:val="num" w:pos="5040"/>
+        </w:tabs>
+        <w:ind w:left="5040" w:hanging="360"/>
+      </w:pPr>
+    </w:lvl>
+    <w:lvl w:ilvl="7" w:tentative="1">
+      <w:start w:val="1"/>
+      <w:numFmt w:val="decimal"/>
+      <w:lvlText w:val="%8."/>
+      <w:lvlJc w:val="left"/>
+      <w:pPr>
+        <w:tabs>
+          <w:tab w:val="num" w:pos="5760"/>
+        </w:tabs>
+        <w:ind w:left="5760" w:hanging="360"/>
+      </w:pPr>
+    </w:lvl>
+    <w:lvl w:ilvl="8" w:tentative="1">
+      <w:start w:val="1"/>
+      <w:numFmt w:val="decimal"/>
+      <w:lvlText w:val="%9."/>
+      <w:lvlJc w:val="left"/>
+      <w:pPr>
+        <w:tabs>
+          <w:tab w:val="num" w:pos="6480"/>
+        </w:tabs>
+        <w:ind w:left="6480" w:hanging="360"/>
+      </w:pPr>
+    </w:lvl>
+  </w:abstractNum>
+  <w:abstractNum w:abstractNumId="7" w15:restartNumberingAfterBreak="0">
+    <w:nsid w:val="2DE30C5A"/>
+    <w:multiLevelType w:val="multilevel"/>
+    <w:tmpl w:val="F6BC103C"/>
+    <w:lvl w:ilvl="0">
+      <w:start w:val="1"/>
+      <w:numFmt w:val="decimal"/>
+      <w:lvlText w:val="%1."/>
+      <w:lvlJc w:val="left"/>
+      <w:pPr>
+        <w:tabs>
+          <w:tab w:val="num" w:pos="720"/>
+        </w:tabs>
+        <w:ind w:left="720" w:hanging="360"/>
+      </w:pPr>
+    </w:lvl>
+    <w:lvl w:ilvl="1" w:tentative="1">
+      <w:start w:val="1"/>
+      <w:numFmt w:val="decimal"/>
+      <w:lvlText w:val="%2."/>
+      <w:lvlJc w:val="left"/>
+      <w:pPr>
+        <w:tabs>
+          <w:tab w:val="num" w:pos="1440"/>
+        </w:tabs>
+        <w:ind w:left="1440" w:hanging="360"/>
+      </w:pPr>
+    </w:lvl>
+    <w:lvl w:ilvl="2" w:tentative="1">
+      <w:start w:val="1"/>
+      <w:numFmt w:val="decimal"/>
+      <w:lvlText w:val="%3."/>
+      <w:lvlJc w:val="left"/>
+      <w:pPr>
+        <w:tabs>
+          <w:tab w:val="num" w:pos="2160"/>
+        </w:tabs>
+        <w:ind w:left="2160" w:hanging="360"/>
+      </w:pPr>
+    </w:lvl>
+    <w:lvl w:ilvl="3" w:tentative="1">
+      <w:start w:val="1"/>
+      <w:numFmt w:val="decimal"/>
+      <w:lvlText w:val="%4."/>
+      <w:lvlJc w:val="left"/>
+      <w:pPr>
+        <w:tabs>
+          <w:tab w:val="num" w:pos="2880"/>
+        </w:tabs>
+        <w:ind w:left="2880" w:hanging="360"/>
+      </w:pPr>
+    </w:lvl>
+    <w:lvl w:ilvl="4" w:tentative="1">
+      <w:start w:val="1"/>
+      <w:numFmt w:val="decimal"/>
+      <w:lvlText w:val="%5."/>
+      <w:lvlJc w:val="left"/>
+      <w:pPr>
+        <w:tabs>
+          <w:tab w:val="num" w:pos="3600"/>
+        </w:tabs>
+        <w:ind w:left="3600" w:hanging="360"/>
+      </w:pPr>
+    </w:lvl>
+    <w:lvl w:ilvl="5" w:tentative="1">
+      <w:start w:val="1"/>
+      <w:numFmt w:val="decimal"/>
+      <w:lvlText w:val="%6."/>
+      <w:lvlJc w:val="left"/>
+      <w:pPr>
+        <w:tabs>
+          <w:tab w:val="num" w:pos="4320"/>
+        </w:tabs>
+        <w:ind w:left="4320" w:hanging="360"/>
+      </w:pPr>
+    </w:lvl>
+    <w:lvl w:ilvl="6" w:tentative="1">
+      <w:start w:val="1"/>
+      <w:numFmt w:val="decimal"/>
+      <w:lvlText w:val="%7."/>
+      <w:lvlJc w:val="left"/>
+      <w:pPr>
+        <w:tabs>
+          <w:tab w:val="num" w:pos="5040"/>
+        </w:tabs>
+        <w:ind w:left="5040" w:hanging="360"/>
+      </w:pPr>
+    </w:lvl>
+    <w:lvl w:ilvl="7" w:tentative="1">
+      <w:start w:val="1"/>
+      <w:numFmt w:val="decimal"/>
+      <w:lvlText w:val="%8."/>
+      <w:lvlJc w:val="left"/>
+      <w:pPr>
+        <w:tabs>
+          <w:tab w:val="num" w:pos="5760"/>
+        </w:tabs>
+        <w:ind w:left="5760" w:hanging="360"/>
+      </w:pPr>
+    </w:lvl>
+    <w:lvl w:ilvl="8" w:tentative="1">
+      <w:start w:val="1"/>
+      <w:numFmt w:val="decimal"/>
+      <w:lvlText w:val="%9."/>
+      <w:lvlJc w:val="left"/>
+      <w:pPr>
+        <w:tabs>
+          <w:tab w:val="num" w:pos="6480"/>
+        </w:tabs>
+        <w:ind w:left="6480" w:hanging="360"/>
+      </w:pPr>
+    </w:lvl>
+  </w:abstractNum>
+  <w:abstractNum w:abstractNumId="8" w15:restartNumberingAfterBreak="0">
     <w:nsid w:val="30AC7EE6"/>
     <w:multiLevelType w:val="multilevel"/>
     <w:tmpl w:val="41D887EC"/>
@@ -5105,7 +6225,120 @@
       </w:pPr>
     </w:lvl>
   </w:abstractNum>
-  <w:abstractNum w:abstractNumId="7" w15:restartNumberingAfterBreak="0">
+  <w:abstractNum w:abstractNumId="9" w15:restartNumberingAfterBreak="0">
+    <w:nsid w:val="32B34217"/>
+    <w:multiLevelType w:val="multilevel"/>
+    <w:tmpl w:val="5FFCCFAA"/>
+    <w:lvl w:ilvl="0">
+      <w:start w:val="1"/>
+      <w:numFmt w:val="decimal"/>
+      <w:lvlText w:val="%1."/>
+      <w:lvlJc w:val="left"/>
+      <w:pPr>
+        <w:tabs>
+          <w:tab w:val="num" w:pos="720"/>
+        </w:tabs>
+        <w:ind w:left="720" w:hanging="360"/>
+      </w:pPr>
+    </w:lvl>
+    <w:lvl w:ilvl="1" w:tentative="1">
+      <w:start w:val="1"/>
+      <w:numFmt w:val="decimal"/>
+      <w:lvlText w:val="%2."/>
+      <w:lvlJc w:val="left"/>
+      <w:pPr>
+        <w:tabs>
+          <w:tab w:val="num" w:pos="1440"/>
+        </w:tabs>
+        <w:ind w:left="1440" w:hanging="360"/>
+      </w:pPr>
+    </w:lvl>
+    <w:lvl w:ilvl="2" w:tentative="1">
+      <w:start w:val="1"/>
+      <w:numFmt w:val="decimal"/>
+      <w:lvlText w:val="%3."/>
+      <w:lvlJc w:val="left"/>
+      <w:pPr>
+        <w:tabs>
+          <w:tab w:val="num" w:pos="2160"/>
+        </w:tabs>
+        <w:ind w:left="2160" w:hanging="360"/>
+      </w:pPr>
+    </w:lvl>
+    <w:lvl w:ilvl="3" w:tentative="1">
+      <w:start w:val="1"/>
+      <w:numFmt w:val="decimal"/>
+      <w:lvlText w:val="%4."/>
+      <w:lvlJc w:val="left"/>
+      <w:pPr>
+        <w:tabs>
+          <w:tab w:val="num" w:pos="2880"/>
+        </w:tabs>
+        <w:ind w:left="2880" w:hanging="360"/>
+      </w:pPr>
+    </w:lvl>
+    <w:lvl w:ilvl="4" w:tentative="1">
+      <w:start w:val="1"/>
+      <w:numFmt w:val="decimal"/>
+      <w:lvlText w:val="%5."/>
+      <w:lvlJc w:val="left"/>
+      <w:pPr>
+        <w:tabs>
+          <w:tab w:val="num" w:pos="3600"/>
+        </w:tabs>
+        <w:ind w:left="3600" w:hanging="360"/>
+      </w:pPr>
+    </w:lvl>
+    <w:lvl w:ilvl="5" w:tentative="1">
+      <w:start w:val="1"/>
+      <w:numFmt w:val="decimal"/>
+      <w:lvlText w:val="%6."/>
+      <w:lvlJc w:val="left"/>
+      <w:pPr>
+        <w:tabs>
+          <w:tab w:val="num" w:pos="4320"/>
+        </w:tabs>
+        <w:ind w:left="4320" w:hanging="360"/>
+      </w:pPr>
+    </w:lvl>
+    <w:lvl w:ilvl="6" w:tentative="1">
+      <w:start w:val="1"/>
+      <w:numFmt w:val="decimal"/>
+      <w:lvlText w:val="%7."/>
+      <w:lvlJc w:val="left"/>
+      <w:pPr>
+        <w:tabs>
+          <w:tab w:val="num" w:pos="5040"/>
+        </w:tabs>
+        <w:ind w:left="5040" w:hanging="360"/>
+      </w:pPr>
+    </w:lvl>
+    <w:lvl w:ilvl="7" w:tentative="1">
+      <w:start w:val="1"/>
+      <w:numFmt w:val="decimal"/>
+      <w:lvlText w:val="%8."/>
+      <w:lvlJc w:val="left"/>
+      <w:pPr>
+        <w:tabs>
+          <w:tab w:val="num" w:pos="5760"/>
+        </w:tabs>
+        <w:ind w:left="5760" w:hanging="360"/>
+      </w:pPr>
+    </w:lvl>
+    <w:lvl w:ilvl="8" w:tentative="1">
+      <w:start w:val="1"/>
+      <w:numFmt w:val="decimal"/>
+      <w:lvlText w:val="%9."/>
+      <w:lvlJc w:val="left"/>
+      <w:pPr>
+        <w:tabs>
+          <w:tab w:val="num" w:pos="6480"/>
+        </w:tabs>
+        <w:ind w:left="6480" w:hanging="360"/>
+      </w:pPr>
+    </w:lvl>
+  </w:abstractNum>
+  <w:abstractNum w:abstractNumId="10" w15:restartNumberingAfterBreak="0">
     <w:nsid w:val="35C46B75"/>
     <w:multiLevelType w:val="multilevel"/>
     <w:tmpl w:val="8AD8EC0C"/>
@@ -5222,7 +6455,7 @@
       </w:pPr>
     </w:lvl>
   </w:abstractNum>
-  <w:abstractNum w:abstractNumId="8" w15:restartNumberingAfterBreak="0">
+  <w:abstractNum w:abstractNumId="11" w15:restartNumberingAfterBreak="0">
     <w:nsid w:val="3B3D4408"/>
     <w:multiLevelType w:val="multilevel"/>
     <w:tmpl w:val="7682D276"/>
@@ -5335,7 +6568,7 @@
       </w:pPr>
     </w:lvl>
   </w:abstractNum>
-  <w:abstractNum w:abstractNumId="9" w15:restartNumberingAfterBreak="0">
+  <w:abstractNum w:abstractNumId="12" w15:restartNumberingAfterBreak="0">
     <w:nsid w:val="40EE3223"/>
     <w:multiLevelType w:val="multilevel"/>
     <w:tmpl w:val="51C695C6"/>
@@ -5448,7 +6681,7 @@
       </w:pPr>
     </w:lvl>
   </w:abstractNum>
-  <w:abstractNum w:abstractNumId="10" w15:restartNumberingAfterBreak="0">
+  <w:abstractNum w:abstractNumId="13" w15:restartNumberingAfterBreak="0">
     <w:nsid w:val="47FE1336"/>
     <w:multiLevelType w:val="multilevel"/>
     <w:tmpl w:val="5F640306"/>
@@ -5561,7 +6794,7 @@
       </w:pPr>
     </w:lvl>
   </w:abstractNum>
-  <w:abstractNum w:abstractNumId="11" w15:restartNumberingAfterBreak="0">
+  <w:abstractNum w:abstractNumId="14" w15:restartNumberingAfterBreak="0">
     <w:nsid w:val="4F7741BE"/>
     <w:multiLevelType w:val="multilevel"/>
     <w:tmpl w:val="A2B0A79E"/>
@@ -5674,7 +6907,7 @@
       </w:pPr>
     </w:lvl>
   </w:abstractNum>
-  <w:abstractNum w:abstractNumId="12" w15:restartNumberingAfterBreak="0">
+  <w:abstractNum w:abstractNumId="15" w15:restartNumberingAfterBreak="0">
     <w:nsid w:val="551850BB"/>
     <w:multiLevelType w:val="multilevel"/>
     <w:tmpl w:val="A1E2CC6A"/>
@@ -5787,7 +7020,7 @@
       </w:pPr>
     </w:lvl>
   </w:abstractNum>
-  <w:abstractNum w:abstractNumId="13" w15:restartNumberingAfterBreak="0">
+  <w:abstractNum w:abstractNumId="16" w15:restartNumberingAfterBreak="0">
     <w:nsid w:val="61B7653D"/>
     <w:multiLevelType w:val="multilevel"/>
     <w:tmpl w:val="3DD6AA94"/>
@@ -5900,7 +7133,7 @@
       </w:pPr>
     </w:lvl>
   </w:abstractNum>
-  <w:abstractNum w:abstractNumId="14" w15:restartNumberingAfterBreak="0">
+  <w:abstractNum w:abstractNumId="17" w15:restartNumberingAfterBreak="0">
     <w:nsid w:val="66800726"/>
     <w:multiLevelType w:val="multilevel"/>
     <w:tmpl w:val="CC80E72E"/>
@@ -6017,7 +7250,7 @@
       </w:pPr>
     </w:lvl>
   </w:abstractNum>
-  <w:abstractNum w:abstractNumId="15" w15:restartNumberingAfterBreak="0">
+  <w:abstractNum w:abstractNumId="18" w15:restartNumberingAfterBreak="0">
     <w:nsid w:val="6DC911E5"/>
     <w:multiLevelType w:val="multilevel"/>
     <w:tmpl w:val="740AFCB2"/>
@@ -6130,7 +7363,7 @@
       </w:pPr>
     </w:lvl>
   </w:abstractNum>
-  <w:abstractNum w:abstractNumId="16" w15:restartNumberingAfterBreak="0">
+  <w:abstractNum w:abstractNumId="19" w15:restartNumberingAfterBreak="0">
     <w:nsid w:val="71A62B6E"/>
     <w:multiLevelType w:val="multilevel"/>
     <w:tmpl w:val="88A00BE4"/>
@@ -6243,7 +7476,120 @@
       </w:pPr>
     </w:lvl>
   </w:abstractNum>
-  <w:abstractNum w:abstractNumId="17" w15:restartNumberingAfterBreak="0">
+  <w:abstractNum w:abstractNumId="20" w15:restartNumberingAfterBreak="0">
+    <w:nsid w:val="72E054B8"/>
+    <w:multiLevelType w:val="multilevel"/>
+    <w:tmpl w:val="D3AE5B9E"/>
+    <w:lvl w:ilvl="0">
+      <w:start w:val="1"/>
+      <w:numFmt w:val="decimal"/>
+      <w:lvlText w:val="%1."/>
+      <w:lvlJc w:val="left"/>
+      <w:pPr>
+        <w:tabs>
+          <w:tab w:val="num" w:pos="720"/>
+        </w:tabs>
+        <w:ind w:left="720" w:hanging="360"/>
+      </w:pPr>
+    </w:lvl>
+    <w:lvl w:ilvl="1" w:tentative="1">
+      <w:start w:val="1"/>
+      <w:numFmt w:val="decimal"/>
+      <w:lvlText w:val="%2."/>
+      <w:lvlJc w:val="left"/>
+      <w:pPr>
+        <w:tabs>
+          <w:tab w:val="num" w:pos="1440"/>
+        </w:tabs>
+        <w:ind w:left="1440" w:hanging="360"/>
+      </w:pPr>
+    </w:lvl>
+    <w:lvl w:ilvl="2" w:tentative="1">
+      <w:start w:val="1"/>
+      <w:numFmt w:val="decimal"/>
+      <w:lvlText w:val="%3."/>
+      <w:lvlJc w:val="left"/>
+      <w:pPr>
+        <w:tabs>
+          <w:tab w:val="num" w:pos="2160"/>
+        </w:tabs>
+        <w:ind w:left="2160" w:hanging="360"/>
+      </w:pPr>
+    </w:lvl>
+    <w:lvl w:ilvl="3" w:tentative="1">
+      <w:start w:val="1"/>
+      <w:numFmt w:val="decimal"/>
+      <w:lvlText w:val="%4."/>
+      <w:lvlJc w:val="left"/>
+      <w:pPr>
+        <w:tabs>
+          <w:tab w:val="num" w:pos="2880"/>
+        </w:tabs>
+        <w:ind w:left="2880" w:hanging="360"/>
+      </w:pPr>
+    </w:lvl>
+    <w:lvl w:ilvl="4" w:tentative="1">
+      <w:start w:val="1"/>
+      <w:numFmt w:val="decimal"/>
+      <w:lvlText w:val="%5."/>
+      <w:lvlJc w:val="left"/>
+      <w:pPr>
+        <w:tabs>
+          <w:tab w:val="num" w:pos="3600"/>
+        </w:tabs>
+        <w:ind w:left="3600" w:hanging="360"/>
+      </w:pPr>
+    </w:lvl>
+    <w:lvl w:ilvl="5" w:tentative="1">
+      <w:start w:val="1"/>
+      <w:numFmt w:val="decimal"/>
+      <w:lvlText w:val="%6."/>
+      <w:lvlJc w:val="left"/>
+      <w:pPr>
+        <w:tabs>
+          <w:tab w:val="num" w:pos="4320"/>
+        </w:tabs>
+        <w:ind w:left="4320" w:hanging="360"/>
+      </w:pPr>
+    </w:lvl>
+    <w:lvl w:ilvl="6" w:tentative="1">
+      <w:start w:val="1"/>
+      <w:numFmt w:val="decimal"/>
+      <w:lvlText w:val="%7."/>
+      <w:lvlJc w:val="left"/>
+      <w:pPr>
+        <w:tabs>
+          <w:tab w:val="num" w:pos="5040"/>
+        </w:tabs>
+        <w:ind w:left="5040" w:hanging="360"/>
+      </w:pPr>
+    </w:lvl>
+    <w:lvl w:ilvl="7" w:tentative="1">
+      <w:start w:val="1"/>
+      <w:numFmt w:val="decimal"/>
+      <w:lvlText w:val="%8."/>
+      <w:lvlJc w:val="left"/>
+      <w:pPr>
+        <w:tabs>
+          <w:tab w:val="num" w:pos="5760"/>
+        </w:tabs>
+        <w:ind w:left="5760" w:hanging="360"/>
+      </w:pPr>
+    </w:lvl>
+    <w:lvl w:ilvl="8" w:tentative="1">
+      <w:start w:val="1"/>
+      <w:numFmt w:val="decimal"/>
+      <w:lvlText w:val="%9."/>
+      <w:lvlJc w:val="left"/>
+      <w:pPr>
+        <w:tabs>
+          <w:tab w:val="num" w:pos="6480"/>
+        </w:tabs>
+        <w:ind w:left="6480" w:hanging="360"/>
+      </w:pPr>
+    </w:lvl>
+  </w:abstractNum>
+  <w:abstractNum w:abstractNumId="21" w15:restartNumberingAfterBreak="0">
     <w:nsid w:val="78DB2FB8"/>
     <w:multiLevelType w:val="multilevel"/>
     <w:tmpl w:val="DF3A57A2"/>
@@ -6356,7 +7702,7 @@
       </w:pPr>
     </w:lvl>
   </w:abstractNum>
-  <w:abstractNum w:abstractNumId="18" w15:restartNumberingAfterBreak="0">
+  <w:abstractNum w:abstractNumId="22" w15:restartNumberingAfterBreak="0">
     <w:nsid w:val="79586CBE"/>
     <w:multiLevelType w:val="multilevel"/>
     <w:tmpl w:val="1E96A7B6"/>
@@ -6469,10 +7815,123 @@
       </w:pPr>
     </w:lvl>
   </w:abstractNum>
-  <w:abstractNum w:abstractNumId="19" w15:restartNumberingAfterBreak="0">
+  <w:abstractNum w:abstractNumId="23" w15:restartNumberingAfterBreak="0">
     <w:nsid w:val="7BF81FE9"/>
     <w:multiLevelType w:val="multilevel"/>
     <w:tmpl w:val="D6C84CB2"/>
+    <w:lvl w:ilvl="0">
+      <w:start w:val="1"/>
+      <w:numFmt w:val="decimal"/>
+      <w:lvlText w:val="%1."/>
+      <w:lvlJc w:val="left"/>
+      <w:pPr>
+        <w:tabs>
+          <w:tab w:val="num" w:pos="720"/>
+        </w:tabs>
+        <w:ind w:left="720" w:hanging="360"/>
+      </w:pPr>
+    </w:lvl>
+    <w:lvl w:ilvl="1" w:tentative="1">
+      <w:start w:val="1"/>
+      <w:numFmt w:val="decimal"/>
+      <w:lvlText w:val="%2."/>
+      <w:lvlJc w:val="left"/>
+      <w:pPr>
+        <w:tabs>
+          <w:tab w:val="num" w:pos="1440"/>
+        </w:tabs>
+        <w:ind w:left="1440" w:hanging="360"/>
+      </w:pPr>
+    </w:lvl>
+    <w:lvl w:ilvl="2" w:tentative="1">
+      <w:start w:val="1"/>
+      <w:numFmt w:val="decimal"/>
+      <w:lvlText w:val="%3."/>
+      <w:lvlJc w:val="left"/>
+      <w:pPr>
+        <w:tabs>
+          <w:tab w:val="num" w:pos="2160"/>
+        </w:tabs>
+        <w:ind w:left="2160" w:hanging="360"/>
+      </w:pPr>
+    </w:lvl>
+    <w:lvl w:ilvl="3" w:tentative="1">
+      <w:start w:val="1"/>
+      <w:numFmt w:val="decimal"/>
+      <w:lvlText w:val="%4."/>
+      <w:lvlJc w:val="left"/>
+      <w:pPr>
+        <w:tabs>
+          <w:tab w:val="num" w:pos="2880"/>
+        </w:tabs>
+        <w:ind w:left="2880" w:hanging="360"/>
+      </w:pPr>
+    </w:lvl>
+    <w:lvl w:ilvl="4" w:tentative="1">
+      <w:start w:val="1"/>
+      <w:numFmt w:val="decimal"/>
+      <w:lvlText w:val="%5."/>
+      <w:lvlJc w:val="left"/>
+      <w:pPr>
+        <w:tabs>
+          <w:tab w:val="num" w:pos="3600"/>
+        </w:tabs>
+        <w:ind w:left="3600" w:hanging="360"/>
+      </w:pPr>
+    </w:lvl>
+    <w:lvl w:ilvl="5" w:tentative="1">
+      <w:start w:val="1"/>
+      <w:numFmt w:val="decimal"/>
+      <w:lvlText w:val="%6."/>
+      <w:lvlJc w:val="left"/>
+      <w:pPr>
+        <w:tabs>
+          <w:tab w:val="num" w:pos="4320"/>
+        </w:tabs>
+        <w:ind w:left="4320" w:hanging="360"/>
+      </w:pPr>
+    </w:lvl>
+    <w:lvl w:ilvl="6" w:tentative="1">
+      <w:start w:val="1"/>
+      <w:numFmt w:val="decimal"/>
+      <w:lvlText w:val="%7."/>
+      <w:lvlJc w:val="left"/>
+      <w:pPr>
+        <w:tabs>
+          <w:tab w:val="num" w:pos="5040"/>
+        </w:tabs>
+        <w:ind w:left="5040" w:hanging="360"/>
+      </w:pPr>
+    </w:lvl>
+    <w:lvl w:ilvl="7" w:tentative="1">
+      <w:start w:val="1"/>
+      <w:numFmt w:val="decimal"/>
+      <w:lvlText w:val="%8."/>
+      <w:lvlJc w:val="left"/>
+      <w:pPr>
+        <w:tabs>
+          <w:tab w:val="num" w:pos="5760"/>
+        </w:tabs>
+        <w:ind w:left="5760" w:hanging="360"/>
+      </w:pPr>
+    </w:lvl>
+    <w:lvl w:ilvl="8" w:tentative="1">
+      <w:start w:val="1"/>
+      <w:numFmt w:val="decimal"/>
+      <w:lvlText w:val="%9."/>
+      <w:lvlJc w:val="left"/>
+      <w:pPr>
+        <w:tabs>
+          <w:tab w:val="num" w:pos="6480"/>
+        </w:tabs>
+        <w:ind w:left="6480" w:hanging="360"/>
+      </w:pPr>
+    </w:lvl>
+  </w:abstractNum>
+  <w:abstractNum w:abstractNumId="24" w15:restartNumberingAfterBreak="0">
+    <w:nsid w:val="7FD4406B"/>
+    <w:multiLevelType w:val="multilevel"/>
+    <w:tmpl w:val="15C20694"/>
     <w:lvl w:ilvl="0">
       <w:start w:val="1"/>
       <w:numFmt w:val="decimal"/>
@@ -6586,49 +8045,49 @@
     <w:abstractNumId w:val="2"/>
   </w:num>
   <w:num w:numId="2" w16cid:durableId="838158123">
-    <w:abstractNumId w:val="9"/>
+    <w:abstractNumId w:val="12"/>
   </w:num>
   <w:num w:numId="3" w16cid:durableId="681318411">
-    <w:abstractNumId w:val="17"/>
+    <w:abstractNumId w:val="21"/>
   </w:num>
   <w:num w:numId="4" w16cid:durableId="1940406732">
     <w:abstractNumId w:val="4"/>
   </w:num>
   <w:num w:numId="5" w16cid:durableId="1183007415">
+    <w:abstractNumId w:val="17"/>
+  </w:num>
+  <w:num w:numId="6" w16cid:durableId="1778986863">
+    <w:abstractNumId w:val="8"/>
+  </w:num>
+  <w:num w:numId="7" w16cid:durableId="1087924837">
+    <w:abstractNumId w:val="11"/>
+  </w:num>
+  <w:num w:numId="8" w16cid:durableId="1572429272">
+    <w:abstractNumId w:val="18"/>
+  </w:num>
+  <w:num w:numId="9" w16cid:durableId="1098257298">
+    <w:abstractNumId w:val="16"/>
+  </w:num>
+  <w:num w:numId="10" w16cid:durableId="1651711586">
+    <w:abstractNumId w:val="23"/>
+  </w:num>
+  <w:num w:numId="11" w16cid:durableId="1784374193">
     <w:abstractNumId w:val="14"/>
   </w:num>
-  <w:num w:numId="6" w16cid:durableId="1778986863">
-    <w:abstractNumId w:val="6"/>
-  </w:num>
-  <w:num w:numId="7" w16cid:durableId="1087924837">
-    <w:abstractNumId w:val="8"/>
-  </w:num>
-  <w:num w:numId="8" w16cid:durableId="1572429272">
-    <w:abstractNumId w:val="15"/>
-  </w:num>
-  <w:num w:numId="9" w16cid:durableId="1098257298">
+  <w:num w:numId="12" w16cid:durableId="578054808">
     <w:abstractNumId w:val="13"/>
-  </w:num>
-  <w:num w:numId="10" w16cid:durableId="1651711586">
-    <w:abstractNumId w:val="19"/>
-  </w:num>
-  <w:num w:numId="11" w16cid:durableId="1784374193">
-    <w:abstractNumId w:val="11"/>
-  </w:num>
-  <w:num w:numId="12" w16cid:durableId="578054808">
-    <w:abstractNumId w:val="10"/>
   </w:num>
   <w:num w:numId="13" w16cid:durableId="821505001">
     <w:abstractNumId w:val="0"/>
   </w:num>
   <w:num w:numId="14" w16cid:durableId="1511598794">
-    <w:abstractNumId w:val="12"/>
+    <w:abstractNumId w:val="15"/>
   </w:num>
   <w:num w:numId="15" w16cid:durableId="622924383">
-    <w:abstractNumId w:val="7"/>
+    <w:abstractNumId w:val="10"/>
   </w:num>
   <w:num w:numId="16" w16cid:durableId="1378775932">
-    <w:abstractNumId w:val="16"/>
+    <w:abstractNumId w:val="19"/>
   </w:num>
   <w:num w:numId="17" w16cid:durableId="1941720486">
     <w:abstractNumId w:val="5"/>
@@ -6640,7 +8099,22 @@
     <w:abstractNumId w:val="3"/>
   </w:num>
   <w:num w:numId="20" w16cid:durableId="1114013384">
-    <w:abstractNumId w:val="18"/>
+    <w:abstractNumId w:val="22"/>
+  </w:num>
+  <w:num w:numId="21" w16cid:durableId="1293898349">
+    <w:abstractNumId w:val="24"/>
+  </w:num>
+  <w:num w:numId="22" w16cid:durableId="365566638">
+    <w:abstractNumId w:val="20"/>
+  </w:num>
+  <w:num w:numId="23" w16cid:durableId="611867181">
+    <w:abstractNumId w:val="7"/>
+  </w:num>
+  <w:num w:numId="24" w16cid:durableId="692145788">
+    <w:abstractNumId w:val="6"/>
+  </w:num>
+  <w:num w:numId="25" w16cid:durableId="498228477">
+    <w:abstractNumId w:val="9"/>
   </w:num>
 </w:numbering>
 </file>
@@ -7249,7 +8723,6 @@
   <w:style w:type="character" w:default="1" w:styleId="DefaultParagraphFont">
     <w:name w:val="Default Paragraph Font"/>
     <w:uiPriority w:val="1"/>
-    <w:semiHidden/>
     <w:unhideWhenUsed/>
   </w:style>
   <w:style w:type="table" w:default="1" w:styleId="TableNormal">

</xml_diff>